<commit_message>
[Doc] Design checklist, Progress report, QA sheet
</commit_message>
<xml_diff>
--- a/WIP/Documents/Report/Report 03/BSN_Progress Report 3_v1.0_EN.docx
+++ b/WIP/Documents/Report/Report 03/BSN_Progress Report 3_v1.0_EN.docx
@@ -1,6 +1,6 @@
 
 <file path=word/document.xml><?xml version="1.0" encoding="utf-8"?>
-<w:document xmlns:wpc="http://schemas.microsoft.com/office/word/2010/wordprocessingCanvas" xmlns:mc="http://schemas.openxmlformats.org/markup-compatibility/2006" xmlns:o="urn:schemas-microsoft-com:office:office" xmlns:r="http://schemas.openxmlformats.org/officeDocument/2006/relationships" xmlns:m="http://schemas.openxmlformats.org/officeDocument/2006/math" xmlns:v="urn:schemas-microsoft-com:vml" xmlns:wp14="http://schemas.microsoft.com/office/word/2010/wordprocessingDrawing" xmlns:wp="http://schemas.openxmlformats.org/drawingml/2006/wordprocessingDrawing" xmlns:w10="urn:schemas-microsoft-com:office:word" xmlns:w="http://schemas.openxmlformats.org/wordprocessingml/2006/main" xmlns:w14="http://schemas.microsoft.com/office/word/2010/wordml" xmlns:wpg="http://schemas.microsoft.com/office/word/2010/wordprocessingGroup" xmlns:wpi="http://schemas.microsoft.com/office/word/2010/wordprocessingInk" xmlns:wne="http://schemas.microsoft.com/office/word/2006/wordml" xmlns:wps="http://schemas.microsoft.com/office/word/2010/wordprocessingShape" mc:Ignorable="w14 wp14">
+<w:document xmlns:wpc="http://schemas.microsoft.com/office/word/2010/wordprocessingCanvas" xmlns:mc="http://schemas.openxmlformats.org/markup-compatibility/2006" xmlns:o="urn:schemas-microsoft-com:office:office" xmlns:r="http://schemas.openxmlformats.org/officeDocument/2006/relationships" xmlns:m="http://schemas.openxmlformats.org/officeDocument/2006/math" xmlns:v="urn:schemas-microsoft-com:vml" xmlns:wp14="http://schemas.microsoft.com/office/word/2010/wordprocessingDrawing" xmlns:wp="http://schemas.openxmlformats.org/drawingml/2006/wordprocessingDrawing" xmlns:w10="urn:schemas-microsoft-com:office:word" xmlns:w="http://schemas.openxmlformats.org/wordprocessingml/2006/main" xmlns:w14="http://schemas.microsoft.com/office/word/2010/wordml" xmlns:w15="http://schemas.microsoft.com/office/word/2012/wordml" xmlns:wpg="http://schemas.microsoft.com/office/word/2010/wordprocessingGroup" xmlns:wpi="http://schemas.microsoft.com/office/word/2010/wordprocessingInk" xmlns:wne="http://schemas.microsoft.com/office/word/2006/wordml" xmlns:wps="http://schemas.microsoft.com/office/word/2010/wordprocessingShape" mc:Ignorable="w14 w15 wp14">
   <w:body>
     <w:tbl>
       <w:tblPr>
@@ -66,8 +66,6 @@
                       <w:szCs w:val="22"/>
                     </w:rPr>
                   </w:pPr>
-                  <w:bookmarkStart w:id="0" w:name="_GoBack"/>
-                  <w:bookmarkEnd w:id="0"/>
                 </w:p>
               </w:tc>
               <w:tc>
@@ -21644,9 +21642,9 @@
                           </wp:anchor>
                         </w:drawing>
                       </mc:Choice>
-                      <mc:Fallback xmlns:w15="http://schemas.microsoft.com/office/word/2012/wordml">
+                      <mc:Fallback>
                         <w:pict>
-                          <v:group w14:anchorId="3C882D97" id="Canvas 93" o:spid="_x0000_s1026" editas="canvas" style="position:absolute;margin-left:-151.25pt;margin-top:-5.45pt;width:244.45pt;height:50.25pt;z-index:251659264" coordsize="31045,6381" o:gfxdata="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">
+                          <v:group w14:anchorId="5196BC27" id="Canvas 93" o:spid="_x0000_s1026" editas="canvas" style="position:absolute;margin-left:-151.25pt;margin-top:-5.45pt;width:244.45pt;height:50.25pt;z-index:251659264" coordsize="31045,6381" o:gfxdata="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">
                             <v:shapetype id="_x0000_t75" coordsize="21600,21600" o:spt="75" o:preferrelative="t" path="m@4@5l@4@11@9@11@9@5xe" filled="f" stroked="f">
                               <v:stroke joinstyle="miter"/>
                               <v:formulas>
@@ -22507,7 +22505,7 @@
       </w:tr>
       <w:tr>
         <w:trPr>
-          <w:trHeight w:val="410"/>
+          <w:trHeight w:val="521"/>
         </w:trPr>
         <w:tc>
           <w:tcPr>
@@ -24850,6 +24848,7 @@
             <w:pPr>
               <w:pStyle w:val="Bang"/>
             </w:pPr>
+            <w:bookmarkStart w:id="0" w:name="_GoBack" w:colFirst="3" w:colLast="3"/>
             <w:r>
               <w:t>Progress report 4</w:t>
             </w:r>
@@ -24910,6 +24909,7 @@
         </w:tc>
       </w:tr>
     </w:tbl>
+    <w:bookmarkEnd w:id="0"/>
     <w:p>
       <w:pPr>
         <w:pStyle w:val="Heading1"/>
@@ -25063,7 +25063,7 @@
       </w:pPr>
     </w:p>
     <w:sectPr>
-      <w:footerReference w:type="default" r:id="rId8"/>
+      <w:footerReference w:type="default" r:id="rId7"/>
       <w:pgSz w:w="12240" w:h="15840" w:code="1"/>
       <w:pgMar w:top="1152" w:right="1440" w:bottom="1152" w:left="1440" w:header="720" w:footer="720" w:gutter="0"/>
       <w:cols w:space="709"/>
@@ -25073,7 +25073,7 @@
 </file>
 
 <file path=word/endnotes.xml><?xml version="1.0" encoding="utf-8"?>
-<w:endnotes xmlns:wpc="http://schemas.microsoft.com/office/word/2010/wordprocessingCanvas" xmlns:mc="http://schemas.openxmlformats.org/markup-compatibility/2006" xmlns:o="urn:schemas-microsoft-com:office:office" xmlns:r="http://schemas.openxmlformats.org/officeDocument/2006/relationships" xmlns:m="http://schemas.openxmlformats.org/officeDocument/2006/math" xmlns:v="urn:schemas-microsoft-com:vml" xmlns:wp14="http://schemas.microsoft.com/office/word/2010/wordprocessingDrawing" xmlns:wp="http://schemas.openxmlformats.org/drawingml/2006/wordprocessingDrawing" xmlns:w10="urn:schemas-microsoft-com:office:word" xmlns:w="http://schemas.openxmlformats.org/wordprocessingml/2006/main" xmlns:w14="http://schemas.microsoft.com/office/word/2010/wordml" xmlns:wpg="http://schemas.microsoft.com/office/word/2010/wordprocessingGroup" xmlns:wpi="http://schemas.microsoft.com/office/word/2010/wordprocessingInk" xmlns:wne="http://schemas.microsoft.com/office/word/2006/wordml" xmlns:wps="http://schemas.microsoft.com/office/word/2010/wordprocessingShape" mc:Ignorable="w14 wp14">
+<w:endnotes xmlns:wpc="http://schemas.microsoft.com/office/word/2010/wordprocessingCanvas" xmlns:mc="http://schemas.openxmlformats.org/markup-compatibility/2006" xmlns:o="urn:schemas-microsoft-com:office:office" xmlns:r="http://schemas.openxmlformats.org/officeDocument/2006/relationships" xmlns:m="http://schemas.openxmlformats.org/officeDocument/2006/math" xmlns:v="urn:schemas-microsoft-com:vml" xmlns:wp14="http://schemas.microsoft.com/office/word/2010/wordprocessingDrawing" xmlns:wp="http://schemas.openxmlformats.org/drawingml/2006/wordprocessingDrawing" xmlns:w10="urn:schemas-microsoft-com:office:word" xmlns:w="http://schemas.openxmlformats.org/wordprocessingml/2006/main" xmlns:w14="http://schemas.microsoft.com/office/word/2010/wordml" xmlns:w15="http://schemas.microsoft.com/office/word/2012/wordml" xmlns:wpg="http://schemas.microsoft.com/office/word/2010/wordprocessingGroup" xmlns:wpi="http://schemas.microsoft.com/office/word/2010/wordprocessingInk" xmlns:wne="http://schemas.microsoft.com/office/word/2006/wordml" xmlns:wps="http://schemas.microsoft.com/office/word/2010/wordprocessingShape" mc:Ignorable="w14 w15 wp14">
   <w:endnote w:type="separator" w:id="-1">
     <w:p>
       <w:pPr>
@@ -25098,7 +25098,7 @@
 </file>
 
 <file path=word/footer1.xml><?xml version="1.0" encoding="utf-8"?>
-<w:ftr xmlns:wpc="http://schemas.microsoft.com/office/word/2010/wordprocessingCanvas" xmlns:mc="http://schemas.openxmlformats.org/markup-compatibility/2006" xmlns:o="urn:schemas-microsoft-com:office:office" xmlns:r="http://schemas.openxmlformats.org/officeDocument/2006/relationships" xmlns:m="http://schemas.openxmlformats.org/officeDocument/2006/math" xmlns:v="urn:schemas-microsoft-com:vml" xmlns:wp14="http://schemas.microsoft.com/office/word/2010/wordprocessingDrawing" xmlns:wp="http://schemas.openxmlformats.org/drawingml/2006/wordprocessingDrawing" xmlns:w10="urn:schemas-microsoft-com:office:word" xmlns:w="http://schemas.openxmlformats.org/wordprocessingml/2006/main" xmlns:w14="http://schemas.microsoft.com/office/word/2010/wordml" xmlns:wpg="http://schemas.microsoft.com/office/word/2010/wordprocessingGroup" xmlns:wpi="http://schemas.microsoft.com/office/word/2010/wordprocessingInk" xmlns:wne="http://schemas.microsoft.com/office/word/2006/wordml" xmlns:wps="http://schemas.microsoft.com/office/word/2010/wordprocessingShape" mc:Ignorable="w14 wp14">
+<w:ftr xmlns:wpc="http://schemas.microsoft.com/office/word/2010/wordprocessingCanvas" xmlns:mc="http://schemas.openxmlformats.org/markup-compatibility/2006" xmlns:o="urn:schemas-microsoft-com:office:office" xmlns:r="http://schemas.openxmlformats.org/officeDocument/2006/relationships" xmlns:m="http://schemas.openxmlformats.org/officeDocument/2006/math" xmlns:v="urn:schemas-microsoft-com:vml" xmlns:wp14="http://schemas.microsoft.com/office/word/2010/wordprocessingDrawing" xmlns:wp="http://schemas.openxmlformats.org/drawingml/2006/wordprocessingDrawing" xmlns:w10="urn:schemas-microsoft-com:office:word" xmlns:w="http://schemas.openxmlformats.org/wordprocessingml/2006/main" xmlns:w14="http://schemas.microsoft.com/office/word/2010/wordml" xmlns:w15="http://schemas.microsoft.com/office/word/2012/wordml" xmlns:wpg="http://schemas.microsoft.com/office/word/2010/wordprocessingGroup" xmlns:wpi="http://schemas.microsoft.com/office/word/2010/wordprocessingInk" xmlns:wne="http://schemas.microsoft.com/office/word/2006/wordml" xmlns:wps="http://schemas.microsoft.com/office/word/2010/wordprocessingShape" mc:Ignorable="w14 w15 wp14">
   <w:sdt>
     <w:sdtPr>
       <w:id w:val="-1691519486"/>
@@ -25131,7 +25131,7 @@
           <w:rPr>
             <w:noProof/>
           </w:rPr>
-          <w:t>1</w:t>
+          <w:t>2</w:t>
         </w:r>
         <w:r>
           <w:rPr>
@@ -25151,7 +25151,7 @@
 </file>
 
 <file path=word/footnotes.xml><?xml version="1.0" encoding="utf-8"?>
-<w:footnotes xmlns:wpc="http://schemas.microsoft.com/office/word/2010/wordprocessingCanvas" xmlns:mc="http://schemas.openxmlformats.org/markup-compatibility/2006" xmlns:o="urn:schemas-microsoft-com:office:office" xmlns:r="http://schemas.openxmlformats.org/officeDocument/2006/relationships" xmlns:m="http://schemas.openxmlformats.org/officeDocument/2006/math" xmlns:v="urn:schemas-microsoft-com:vml" xmlns:wp14="http://schemas.microsoft.com/office/word/2010/wordprocessingDrawing" xmlns:wp="http://schemas.openxmlformats.org/drawingml/2006/wordprocessingDrawing" xmlns:w10="urn:schemas-microsoft-com:office:word" xmlns:w="http://schemas.openxmlformats.org/wordprocessingml/2006/main" xmlns:w14="http://schemas.microsoft.com/office/word/2010/wordml" xmlns:wpg="http://schemas.microsoft.com/office/word/2010/wordprocessingGroup" xmlns:wpi="http://schemas.microsoft.com/office/word/2010/wordprocessingInk" xmlns:wne="http://schemas.microsoft.com/office/word/2006/wordml" xmlns:wps="http://schemas.microsoft.com/office/word/2010/wordprocessingShape" mc:Ignorable="w14 wp14">
+<w:footnotes xmlns:wpc="http://schemas.microsoft.com/office/word/2010/wordprocessingCanvas" xmlns:mc="http://schemas.openxmlformats.org/markup-compatibility/2006" xmlns:o="urn:schemas-microsoft-com:office:office" xmlns:r="http://schemas.openxmlformats.org/officeDocument/2006/relationships" xmlns:m="http://schemas.openxmlformats.org/officeDocument/2006/math" xmlns:v="urn:schemas-microsoft-com:vml" xmlns:wp14="http://schemas.microsoft.com/office/word/2010/wordprocessingDrawing" xmlns:wp="http://schemas.openxmlformats.org/drawingml/2006/wordprocessingDrawing" xmlns:w10="urn:schemas-microsoft-com:office:word" xmlns:w="http://schemas.openxmlformats.org/wordprocessingml/2006/main" xmlns:w14="http://schemas.microsoft.com/office/word/2010/wordml" xmlns:w15="http://schemas.microsoft.com/office/word/2012/wordml" xmlns:wpg="http://schemas.microsoft.com/office/word/2010/wordprocessingGroup" xmlns:wpi="http://schemas.microsoft.com/office/word/2010/wordprocessingInk" xmlns:wne="http://schemas.microsoft.com/office/word/2006/wordml" xmlns:wps="http://schemas.microsoft.com/office/word/2010/wordprocessingShape" mc:Ignorable="w14 w15 wp14">
   <w:footnote w:type="separator" w:id="-1">
     <w:p>
       <w:pPr>
@@ -25246,7 +25246,7 @@
 </file>
 
 <file path=word/numbering.xml><?xml version="1.0" encoding="utf-8"?>
-<w:numbering xmlns:wpc="http://schemas.microsoft.com/office/word/2010/wordprocessingCanvas" xmlns:mc="http://schemas.openxmlformats.org/markup-compatibility/2006" xmlns:o="urn:schemas-microsoft-com:office:office" xmlns:r="http://schemas.openxmlformats.org/officeDocument/2006/relationships" xmlns:m="http://schemas.openxmlformats.org/officeDocument/2006/math" xmlns:v="urn:schemas-microsoft-com:vml" xmlns:wp14="http://schemas.microsoft.com/office/word/2010/wordprocessingDrawing" xmlns:wp="http://schemas.openxmlformats.org/drawingml/2006/wordprocessingDrawing" xmlns:w10="urn:schemas-microsoft-com:office:word" xmlns:w="http://schemas.openxmlformats.org/wordprocessingml/2006/main" xmlns:w14="http://schemas.microsoft.com/office/word/2010/wordml" xmlns:wpg="http://schemas.microsoft.com/office/word/2010/wordprocessingGroup" xmlns:wpi="http://schemas.microsoft.com/office/word/2010/wordprocessingInk" xmlns:wne="http://schemas.microsoft.com/office/word/2006/wordml" xmlns:wps="http://schemas.microsoft.com/office/word/2010/wordprocessingShape" mc:Ignorable="w14 wp14">
+<w:numbering xmlns:wpc="http://schemas.microsoft.com/office/word/2010/wordprocessingCanvas" xmlns:mc="http://schemas.openxmlformats.org/markup-compatibility/2006" xmlns:o="urn:schemas-microsoft-com:office:office" xmlns:r="http://schemas.openxmlformats.org/officeDocument/2006/relationships" xmlns:m="http://schemas.openxmlformats.org/officeDocument/2006/math" xmlns:v="urn:schemas-microsoft-com:vml" xmlns:wp14="http://schemas.microsoft.com/office/word/2010/wordprocessingDrawing" xmlns:wp="http://schemas.openxmlformats.org/drawingml/2006/wordprocessingDrawing" xmlns:w10="urn:schemas-microsoft-com:office:word" xmlns:w="http://schemas.openxmlformats.org/wordprocessingml/2006/main" xmlns:w14="http://schemas.microsoft.com/office/word/2010/wordml" xmlns:w15="http://schemas.microsoft.com/office/word/2012/wordml" xmlns:wpg="http://schemas.microsoft.com/office/word/2010/wordprocessingGroup" xmlns:wpi="http://schemas.microsoft.com/office/word/2010/wordprocessingInk" xmlns:wne="http://schemas.microsoft.com/office/word/2006/wordml" xmlns:wps="http://schemas.microsoft.com/office/word/2010/wordprocessingShape" mc:Ignorable="w14 w15 wp14">
   <w:abstractNum w:abstractNumId="0">
     <w:nsid w:val="22D9232D"/>
     <w:multiLevelType w:val="multilevel"/>
@@ -25373,7 +25373,7 @@
 </file>
 
 <file path=word/styles.xml><?xml version="1.0" encoding="utf-8"?>
-<w:styles xmlns:mc="http://schemas.openxmlformats.org/markup-compatibility/2006" xmlns:r="http://schemas.openxmlformats.org/officeDocument/2006/relationships" xmlns:w="http://schemas.openxmlformats.org/wordprocessingml/2006/main" xmlns:w14="http://schemas.microsoft.com/office/word/2010/wordml" mc:Ignorable="w14">
+<w:styles xmlns:mc="http://schemas.openxmlformats.org/markup-compatibility/2006" xmlns:r="http://schemas.openxmlformats.org/officeDocument/2006/relationships" xmlns:w="http://schemas.openxmlformats.org/wordprocessingml/2006/main" xmlns:w14="http://schemas.microsoft.com/office/word/2010/wordml" xmlns:w15="http://schemas.microsoft.com/office/word/2012/wordml" mc:Ignorable="w14 w15">
   <w:docDefaults>
     <w:rPrDefault>
       <w:rPr>
@@ -25389,147 +25389,378 @@
       </w:pPr>
     </w:pPrDefault>
   </w:docDefaults>
-  <w:latentStyles w:defLockedState="0" w:defUIPriority="99" w:defSemiHidden="1" w:defUnhideWhenUsed="1" w:defQFormat="0" w:count="267">
-    <w:lsdException w:name="Normal" w:semiHidden="0" w:uiPriority="0" w:unhideWhenUsed="0" w:qFormat="1"/>
-    <w:lsdException w:name="heading 1" w:semiHidden="0" w:uiPriority="0" w:unhideWhenUsed="0" w:qFormat="1"/>
-    <w:lsdException w:name="heading 2" w:uiPriority="0" w:qFormat="1"/>
-    <w:lsdException w:name="heading 3" w:uiPriority="9" w:qFormat="1"/>
-    <w:lsdException w:name="heading 4" w:uiPriority="0" w:qFormat="1"/>
-    <w:lsdException w:name="heading 5" w:uiPriority="0" w:qFormat="1"/>
-    <w:lsdException w:name="heading 6" w:uiPriority="9" w:qFormat="1"/>
-    <w:lsdException w:name="heading 7" w:uiPriority="0" w:qFormat="1"/>
-    <w:lsdException w:name="heading 8" w:uiPriority="0" w:qFormat="1"/>
-    <w:lsdException w:name="heading 9" w:uiPriority="0" w:qFormat="1"/>
-    <w:lsdException w:name="toc 1" w:uiPriority="39"/>
-    <w:lsdException w:name="toc 2" w:uiPriority="39"/>
-    <w:lsdException w:name="toc 3" w:uiPriority="39"/>
-    <w:lsdException w:name="toc 4" w:uiPriority="39"/>
-    <w:lsdException w:name="toc 5" w:uiPriority="39"/>
-    <w:lsdException w:name="toc 6" w:uiPriority="39"/>
-    <w:lsdException w:name="toc 7" w:uiPriority="39"/>
-    <w:lsdException w:name="toc 8" w:uiPriority="39"/>
-    <w:lsdException w:name="toc 9" w:uiPriority="39"/>
-    <w:lsdException w:name="footnote text" w:uiPriority="0"/>
-    <w:lsdException w:name="caption" w:uiPriority="35" w:qFormat="1"/>
-    <w:lsdException w:name="footnote reference" w:uiPriority="0"/>
-    <w:lsdException w:name="page number" w:uiPriority="0"/>
-    <w:lsdException w:name="Title" w:semiHidden="0" w:uiPriority="10" w:unhideWhenUsed="0" w:qFormat="1"/>
-    <w:lsdException w:name="Default Paragraph Font" w:uiPriority="1"/>
-    <w:lsdException w:name="Subtitle" w:semiHidden="0" w:uiPriority="11" w:unhideWhenUsed="0" w:qFormat="1"/>
-    <w:lsdException w:name="Strong" w:semiHidden="0" w:uiPriority="22" w:unhideWhenUsed="0" w:qFormat="1"/>
-    <w:lsdException w:name="Emphasis" w:semiHidden="0" w:uiPriority="20" w:unhideWhenUsed="0" w:qFormat="1"/>
-    <w:lsdException w:name="Table Grid" w:semiHidden="0" w:uiPriority="39" w:unhideWhenUsed="0"/>
-    <w:lsdException w:name="Placeholder Text" w:unhideWhenUsed="0"/>
-    <w:lsdException w:name="No Spacing" w:semiHidden="0" w:uiPriority="1" w:unhideWhenUsed="0" w:qFormat="1"/>
-    <w:lsdException w:name="Light Shading" w:semiHidden="0" w:uiPriority="60" w:unhideWhenUsed="0"/>
-    <w:lsdException w:name="Light List" w:semiHidden="0" w:uiPriority="61" w:unhideWhenUsed="0"/>
-    <w:lsdException w:name="Light Grid" w:semiHidden="0" w:uiPriority="62" w:unhideWhenUsed="0"/>
-    <w:lsdException w:name="Medium Shading 1" w:semiHidden="0" w:uiPriority="63" w:unhideWhenUsed="0"/>
-    <w:lsdException w:name="Medium Shading 2" w:semiHidden="0" w:uiPriority="64" w:unhideWhenUsed="0"/>
-    <w:lsdException w:name="Medium List 1" w:semiHidden="0" w:uiPriority="65" w:unhideWhenUsed="0"/>
-    <w:lsdException w:name="Medium List 2" w:semiHidden="0" w:uiPriority="66" w:unhideWhenUsed="0"/>
-    <w:lsdException w:name="Medium Grid 1" w:semiHidden="0" w:uiPriority="67" w:unhideWhenUsed="0"/>
-    <w:lsdException w:name="Medium Grid 2" w:semiHidden="0" w:uiPriority="68" w:unhideWhenUsed="0"/>
-    <w:lsdException w:name="Medium Grid 3" w:semiHidden="0" w:uiPriority="69" w:unhideWhenUsed="0"/>
-    <w:lsdException w:name="Dark List" w:semiHidden="0" w:uiPriority="70" w:unhideWhenUsed="0"/>
-    <w:lsdException w:name="Colorful Shading" w:semiHidden="0" w:uiPriority="71" w:unhideWhenUsed="0"/>
-    <w:lsdException w:name="Colorful List" w:semiHidden="0" w:uiPriority="72" w:unhideWhenUsed="0"/>
-    <w:lsdException w:name="Colorful Grid" w:semiHidden="0" w:uiPriority="73" w:unhideWhenUsed="0"/>
-    <w:lsdException w:name="Light Shading Accent 1" w:semiHidden="0" w:uiPriority="60" w:unhideWhenUsed="0"/>
-    <w:lsdException w:name="Light List Accent 1" w:semiHidden="0" w:uiPriority="61" w:unhideWhenUsed="0"/>
-    <w:lsdException w:name="Light Grid Accent 1" w:semiHidden="0" w:uiPriority="62" w:unhideWhenUsed="0"/>
-    <w:lsdException w:name="Medium Shading 1 Accent 1" w:semiHidden="0" w:uiPriority="63" w:unhideWhenUsed="0"/>
-    <w:lsdException w:name="Medium Shading 2 Accent 1" w:semiHidden="0" w:uiPriority="64" w:unhideWhenUsed="0"/>
-    <w:lsdException w:name="Medium List 1 Accent 1" w:semiHidden="0" w:uiPriority="65" w:unhideWhenUsed="0"/>
-    <w:lsdException w:name="Revision" w:unhideWhenUsed="0"/>
-    <w:lsdException w:name="List Paragraph" w:semiHidden="0" w:uiPriority="34" w:unhideWhenUsed="0" w:qFormat="1"/>
-    <w:lsdException w:name="Quote" w:semiHidden="0" w:uiPriority="29" w:unhideWhenUsed="0" w:qFormat="1"/>
-    <w:lsdException w:name="Intense Quote" w:semiHidden="0" w:uiPriority="30" w:unhideWhenUsed="0" w:qFormat="1"/>
-    <w:lsdException w:name="Medium List 2 Accent 1" w:semiHidden="0" w:uiPriority="66" w:unhideWhenUsed="0"/>
-    <w:lsdException w:name="Medium Grid 1 Accent 1" w:semiHidden="0" w:uiPriority="67" w:unhideWhenUsed="0"/>
-    <w:lsdException w:name="Medium Grid 2 Accent 1" w:semiHidden="0" w:uiPriority="68" w:unhideWhenUsed="0"/>
-    <w:lsdException w:name="Medium Grid 3 Accent 1" w:semiHidden="0" w:uiPriority="69" w:unhideWhenUsed="0"/>
-    <w:lsdException w:name="Dark List Accent 1" w:semiHidden="0" w:uiPriority="70" w:unhideWhenUsed="0"/>
-    <w:lsdException w:name="Colorful Shading Accent 1" w:semiHidden="0" w:uiPriority="71" w:unhideWhenUsed="0"/>
-    <w:lsdException w:name="Colorful List Accent 1" w:semiHidden="0" w:uiPriority="72" w:unhideWhenUsed="0"/>
-    <w:lsdException w:name="Colorful Grid Accent 1" w:semiHidden="0" w:uiPriority="73" w:unhideWhenUsed="0"/>
-    <w:lsdException w:name="Light Shading Accent 2" w:semiHidden="0" w:uiPriority="60" w:unhideWhenUsed="0"/>
-    <w:lsdException w:name="Light List Accent 2" w:semiHidden="0" w:uiPriority="61" w:unhideWhenUsed="0"/>
-    <w:lsdException w:name="Light Grid Accent 2" w:semiHidden="0" w:uiPriority="62" w:unhideWhenUsed="0"/>
-    <w:lsdException w:name="Medium Shading 1 Accent 2" w:semiHidden="0" w:uiPriority="63" w:unhideWhenUsed="0"/>
-    <w:lsdException w:name="Medium Shading 2 Accent 2" w:semiHidden="0" w:uiPriority="64" w:unhideWhenUsed="0"/>
-    <w:lsdException w:name="Medium List 1 Accent 2" w:semiHidden="0" w:uiPriority="65" w:unhideWhenUsed="0"/>
-    <w:lsdException w:name="Medium List 2 Accent 2" w:semiHidden="0" w:uiPriority="66" w:unhideWhenUsed="0"/>
-    <w:lsdException w:name="Medium Grid 1 Accent 2" w:semiHidden="0" w:uiPriority="67" w:unhideWhenUsed="0"/>
-    <w:lsdException w:name="Medium Grid 2 Accent 2" w:semiHidden="0" w:uiPriority="68" w:unhideWhenUsed="0"/>
-    <w:lsdException w:name="Medium Grid 3 Accent 2" w:semiHidden="0" w:uiPriority="69" w:unhideWhenUsed="0"/>
-    <w:lsdException w:name="Dark List Accent 2" w:semiHidden="0" w:uiPriority="70" w:unhideWhenUsed="0"/>
-    <w:lsdException w:name="Colorful Shading Accent 2" w:semiHidden="0" w:uiPriority="71" w:unhideWhenUsed="0"/>
-    <w:lsdException w:name="Colorful List Accent 2" w:semiHidden="0" w:uiPriority="72" w:unhideWhenUsed="0"/>
-    <w:lsdException w:name="Colorful Grid Accent 2" w:semiHidden="0" w:uiPriority="73" w:unhideWhenUsed="0"/>
-    <w:lsdException w:name="Light Shading Accent 3" w:semiHidden="0" w:uiPriority="60" w:unhideWhenUsed="0"/>
-    <w:lsdException w:name="Light List Accent 3" w:semiHidden="0" w:uiPriority="61" w:unhideWhenUsed="0"/>
-    <w:lsdException w:name="Light Grid Accent 3" w:semiHidden="0" w:uiPriority="62" w:unhideWhenUsed="0"/>
-    <w:lsdException w:name="Medium Shading 1 Accent 3" w:semiHidden="0" w:uiPriority="63" w:unhideWhenUsed="0"/>
-    <w:lsdException w:name="Medium Shading 2 Accent 3" w:semiHidden="0" w:uiPriority="64" w:unhideWhenUsed="0"/>
-    <w:lsdException w:name="Medium List 1 Accent 3" w:semiHidden="0" w:uiPriority="65" w:unhideWhenUsed="0"/>
-    <w:lsdException w:name="Medium List 2 Accent 3" w:semiHidden="0" w:uiPriority="66" w:unhideWhenUsed="0"/>
-    <w:lsdException w:name="Medium Grid 1 Accent 3" w:semiHidden="0" w:uiPriority="67" w:unhideWhenUsed="0"/>
-    <w:lsdException w:name="Medium Grid 2 Accent 3" w:semiHidden="0" w:uiPriority="68" w:unhideWhenUsed="0"/>
-    <w:lsdException w:name="Medium Grid 3 Accent 3" w:semiHidden="0" w:uiPriority="69" w:unhideWhenUsed="0"/>
-    <w:lsdException w:name="Dark List Accent 3" w:semiHidden="0" w:uiPriority="70" w:unhideWhenUsed="0"/>
-    <w:lsdException w:name="Colorful Shading Accent 3" w:semiHidden="0" w:uiPriority="71" w:unhideWhenUsed="0"/>
-    <w:lsdException w:name="Colorful List Accent 3" w:semiHidden="0" w:uiPriority="72" w:unhideWhenUsed="0"/>
-    <w:lsdException w:name="Colorful Grid Accent 3" w:semiHidden="0" w:uiPriority="73" w:unhideWhenUsed="0"/>
-    <w:lsdException w:name="Light Shading Accent 4" w:semiHidden="0" w:uiPriority="60" w:unhideWhenUsed="0"/>
-    <w:lsdException w:name="Light List Accent 4" w:semiHidden="0" w:uiPriority="61" w:unhideWhenUsed="0"/>
-    <w:lsdException w:name="Light Grid Accent 4" w:semiHidden="0" w:uiPriority="62" w:unhideWhenUsed="0"/>
-    <w:lsdException w:name="Medium Shading 1 Accent 4" w:semiHidden="0" w:uiPriority="63" w:unhideWhenUsed="0"/>
-    <w:lsdException w:name="Medium Shading 2 Accent 4" w:semiHidden="0" w:uiPriority="64" w:unhideWhenUsed="0"/>
-    <w:lsdException w:name="Medium List 1 Accent 4" w:semiHidden="0" w:uiPriority="65" w:unhideWhenUsed="0"/>
-    <w:lsdException w:name="Medium List 2 Accent 4" w:semiHidden="0" w:uiPriority="66" w:unhideWhenUsed="0"/>
-    <w:lsdException w:name="Medium Grid 1 Accent 4" w:semiHidden="0" w:uiPriority="67" w:unhideWhenUsed="0"/>
-    <w:lsdException w:name="Medium Grid 2 Accent 4" w:semiHidden="0" w:uiPriority="68" w:unhideWhenUsed="0"/>
-    <w:lsdException w:name="Medium Grid 3 Accent 4" w:semiHidden="0" w:uiPriority="69" w:unhideWhenUsed="0"/>
-    <w:lsdException w:name="Dark List Accent 4" w:semiHidden="0" w:uiPriority="70" w:unhideWhenUsed="0"/>
-    <w:lsdException w:name="Colorful Shading Accent 4" w:semiHidden="0" w:uiPriority="71" w:unhideWhenUsed="0"/>
-    <w:lsdException w:name="Colorful List Accent 4" w:semiHidden="0" w:uiPriority="72" w:unhideWhenUsed="0"/>
-    <w:lsdException w:name="Colorful Grid Accent 4" w:semiHidden="0" w:uiPriority="73" w:unhideWhenUsed="0"/>
-    <w:lsdException w:name="Light Shading Accent 5" w:semiHidden="0" w:uiPriority="60" w:unhideWhenUsed="0"/>
-    <w:lsdException w:name="Light List Accent 5" w:semiHidden="0" w:uiPriority="61" w:unhideWhenUsed="0"/>
-    <w:lsdException w:name="Light Grid Accent 5" w:semiHidden="0" w:uiPriority="62" w:unhideWhenUsed="0"/>
-    <w:lsdException w:name="Medium Shading 1 Accent 5" w:semiHidden="0" w:uiPriority="63" w:unhideWhenUsed="0"/>
-    <w:lsdException w:name="Medium Shading 2 Accent 5" w:semiHidden="0" w:uiPriority="64" w:unhideWhenUsed="0"/>
-    <w:lsdException w:name="Medium List 1 Accent 5" w:semiHidden="0" w:uiPriority="65" w:unhideWhenUsed="0"/>
-    <w:lsdException w:name="Medium List 2 Accent 5" w:semiHidden="0" w:uiPriority="66" w:unhideWhenUsed="0"/>
-    <w:lsdException w:name="Medium Grid 1 Accent 5" w:semiHidden="0" w:uiPriority="67" w:unhideWhenUsed="0"/>
-    <w:lsdException w:name="Medium Grid 2 Accent 5" w:semiHidden="0" w:uiPriority="68" w:unhideWhenUsed="0"/>
-    <w:lsdException w:name="Medium Grid 3 Accent 5" w:semiHidden="0" w:uiPriority="69" w:unhideWhenUsed="0"/>
-    <w:lsdException w:name="Dark List Accent 5" w:semiHidden="0" w:uiPriority="70" w:unhideWhenUsed="0"/>
-    <w:lsdException w:name="Colorful Shading Accent 5" w:semiHidden="0" w:uiPriority="71" w:unhideWhenUsed="0"/>
-    <w:lsdException w:name="Colorful List Accent 5" w:semiHidden="0" w:uiPriority="72" w:unhideWhenUsed="0"/>
-    <w:lsdException w:name="Colorful Grid Accent 5" w:semiHidden="0" w:uiPriority="73" w:unhideWhenUsed="0"/>
-    <w:lsdException w:name="Light Shading Accent 6" w:semiHidden="0" w:uiPriority="60" w:unhideWhenUsed="0"/>
-    <w:lsdException w:name="Light List Accent 6" w:semiHidden="0" w:uiPriority="61" w:unhideWhenUsed="0"/>
-    <w:lsdException w:name="Light Grid Accent 6" w:semiHidden="0" w:uiPriority="62" w:unhideWhenUsed="0"/>
-    <w:lsdException w:name="Medium Shading 1 Accent 6" w:semiHidden="0" w:uiPriority="63" w:unhideWhenUsed="0"/>
-    <w:lsdException w:name="Medium Shading 2 Accent 6" w:semiHidden="0" w:uiPriority="64" w:unhideWhenUsed="0"/>
-    <w:lsdException w:name="Medium List 1 Accent 6" w:semiHidden="0" w:uiPriority="65" w:unhideWhenUsed="0"/>
-    <w:lsdException w:name="Medium List 2 Accent 6" w:semiHidden="0" w:uiPriority="66" w:unhideWhenUsed="0"/>
-    <w:lsdException w:name="Medium Grid 1 Accent 6" w:semiHidden="0" w:uiPriority="67" w:unhideWhenUsed="0"/>
-    <w:lsdException w:name="Medium Grid 2 Accent 6" w:semiHidden="0" w:uiPriority="68" w:unhideWhenUsed="0"/>
-    <w:lsdException w:name="Medium Grid 3 Accent 6" w:semiHidden="0" w:uiPriority="69" w:unhideWhenUsed="0"/>
-    <w:lsdException w:name="Dark List Accent 6" w:semiHidden="0" w:uiPriority="70" w:unhideWhenUsed="0"/>
-    <w:lsdException w:name="Colorful Shading Accent 6" w:semiHidden="0" w:uiPriority="71" w:unhideWhenUsed="0"/>
-    <w:lsdException w:name="Colorful List Accent 6" w:semiHidden="0" w:uiPriority="72" w:unhideWhenUsed="0"/>
-    <w:lsdException w:name="Colorful Grid Accent 6" w:semiHidden="0" w:uiPriority="73" w:unhideWhenUsed="0"/>
-    <w:lsdException w:name="Subtle Emphasis" w:semiHidden="0" w:uiPriority="19" w:unhideWhenUsed="0" w:qFormat="1"/>
-    <w:lsdException w:name="Intense Emphasis" w:semiHidden="0" w:uiPriority="21" w:unhideWhenUsed="0" w:qFormat="1"/>
-    <w:lsdException w:name="Subtle Reference" w:semiHidden="0" w:uiPriority="31" w:unhideWhenUsed="0" w:qFormat="1"/>
-    <w:lsdException w:name="Intense Reference" w:semiHidden="0" w:uiPriority="32" w:unhideWhenUsed="0" w:qFormat="1"/>
-    <w:lsdException w:name="Book Title" w:semiHidden="0" w:uiPriority="33" w:unhideWhenUsed="0" w:qFormat="1"/>
-    <w:lsdException w:name="Bibliography" w:uiPriority="37"/>
-    <w:lsdException w:name="TOC Heading" w:uiPriority="39" w:qFormat="1"/>
+  <w:latentStyles w:defLockedState="0" w:defUIPriority="99" w:defSemiHidden="0" w:defUnhideWhenUsed="0" w:defQFormat="0" w:count="371">
+    <w:lsdException w:name="Normal" w:uiPriority="0" w:qFormat="1"/>
+    <w:lsdException w:name="heading 1" w:uiPriority="0" w:qFormat="1"/>
+    <w:lsdException w:name="heading 2" w:semiHidden="1" w:uiPriority="0" w:unhideWhenUsed="1" w:qFormat="1"/>
+    <w:lsdException w:name="heading 3" w:semiHidden="1" w:uiPriority="9" w:unhideWhenUsed="1" w:qFormat="1"/>
+    <w:lsdException w:name="heading 4" w:semiHidden="1" w:uiPriority="0" w:unhideWhenUsed="1" w:qFormat="1"/>
+    <w:lsdException w:name="heading 5" w:semiHidden="1" w:uiPriority="0" w:unhideWhenUsed="1" w:qFormat="1"/>
+    <w:lsdException w:name="heading 6" w:semiHidden="1" w:uiPriority="9" w:unhideWhenUsed="1" w:qFormat="1"/>
+    <w:lsdException w:name="heading 7" w:semiHidden="1" w:uiPriority="0" w:unhideWhenUsed="1" w:qFormat="1"/>
+    <w:lsdException w:name="heading 8" w:semiHidden="1" w:uiPriority="0" w:unhideWhenUsed="1" w:qFormat="1"/>
+    <w:lsdException w:name="heading 9" w:semiHidden="1" w:uiPriority="0" w:unhideWhenUsed="1" w:qFormat="1"/>
+    <w:lsdException w:name="index 1" w:semiHidden="1" w:unhideWhenUsed="1"/>
+    <w:lsdException w:name="index 2" w:semiHidden="1" w:unhideWhenUsed="1"/>
+    <w:lsdException w:name="index 3" w:semiHidden="1" w:unhideWhenUsed="1"/>
+    <w:lsdException w:name="index 4" w:semiHidden="1" w:unhideWhenUsed="1"/>
+    <w:lsdException w:name="index 5" w:semiHidden="1" w:unhideWhenUsed="1"/>
+    <w:lsdException w:name="index 6" w:semiHidden="1" w:unhideWhenUsed="1"/>
+    <w:lsdException w:name="index 7" w:semiHidden="1" w:unhideWhenUsed="1"/>
+    <w:lsdException w:name="index 8" w:semiHidden="1" w:unhideWhenUsed="1"/>
+    <w:lsdException w:name="index 9" w:semiHidden="1" w:unhideWhenUsed="1"/>
+    <w:lsdException w:name="toc 1" w:semiHidden="1" w:uiPriority="39" w:unhideWhenUsed="1"/>
+    <w:lsdException w:name="toc 2" w:semiHidden="1" w:uiPriority="39" w:unhideWhenUsed="1"/>
+    <w:lsdException w:name="toc 3" w:semiHidden="1" w:uiPriority="39" w:unhideWhenUsed="1"/>
+    <w:lsdException w:name="toc 4" w:semiHidden="1" w:uiPriority="39" w:unhideWhenUsed="1"/>
+    <w:lsdException w:name="toc 5" w:semiHidden="1" w:uiPriority="39" w:unhideWhenUsed="1"/>
+    <w:lsdException w:name="toc 6" w:semiHidden="1" w:uiPriority="39" w:unhideWhenUsed="1"/>
+    <w:lsdException w:name="toc 7" w:semiHidden="1" w:uiPriority="39" w:unhideWhenUsed="1"/>
+    <w:lsdException w:name="toc 8" w:semiHidden="1" w:uiPriority="39" w:unhideWhenUsed="1"/>
+    <w:lsdException w:name="toc 9" w:semiHidden="1" w:uiPriority="39" w:unhideWhenUsed="1"/>
+    <w:lsdException w:name="Normal Indent" w:semiHidden="1" w:unhideWhenUsed="1"/>
+    <w:lsdException w:name="footnote text" w:semiHidden="1" w:uiPriority="0" w:unhideWhenUsed="1"/>
+    <w:lsdException w:name="annotation text" w:semiHidden="1" w:unhideWhenUsed="1"/>
+    <w:lsdException w:name="header" w:semiHidden="1" w:unhideWhenUsed="1"/>
+    <w:lsdException w:name="footer" w:semiHidden="1" w:unhideWhenUsed="1"/>
+    <w:lsdException w:name="index heading" w:semiHidden="1" w:unhideWhenUsed="1"/>
+    <w:lsdException w:name="caption" w:semiHidden="1" w:uiPriority="35" w:unhideWhenUsed="1" w:qFormat="1"/>
+    <w:lsdException w:name="table of figures" w:semiHidden="1" w:unhideWhenUsed="1"/>
+    <w:lsdException w:name="envelope address" w:semiHidden="1" w:unhideWhenUsed="1"/>
+    <w:lsdException w:name="envelope return" w:semiHidden="1" w:unhideWhenUsed="1"/>
+    <w:lsdException w:name="footnote reference" w:semiHidden="1" w:uiPriority="0" w:unhideWhenUsed="1"/>
+    <w:lsdException w:name="annotation reference" w:semiHidden="1" w:unhideWhenUsed="1"/>
+    <w:lsdException w:name="line number" w:semiHidden="1" w:unhideWhenUsed="1"/>
+    <w:lsdException w:name="page number" w:semiHidden="1" w:uiPriority="0" w:unhideWhenUsed="1"/>
+    <w:lsdException w:name="endnote reference" w:semiHidden="1" w:unhideWhenUsed="1"/>
+    <w:lsdException w:name="endnote text" w:semiHidden="1" w:unhideWhenUsed="1"/>
+    <w:lsdException w:name="table of authorities" w:semiHidden="1" w:unhideWhenUsed="1"/>
+    <w:lsdException w:name="macro" w:semiHidden="1" w:unhideWhenUsed="1"/>
+    <w:lsdException w:name="toa heading" w:semiHidden="1" w:unhideWhenUsed="1"/>
+    <w:lsdException w:name="List" w:semiHidden="1" w:unhideWhenUsed="1"/>
+    <w:lsdException w:name="List Bullet" w:semiHidden="1" w:unhideWhenUsed="1"/>
+    <w:lsdException w:name="List Number" w:semiHidden="1" w:unhideWhenUsed="1"/>
+    <w:lsdException w:name="List 2" w:semiHidden="1" w:unhideWhenUsed="1"/>
+    <w:lsdException w:name="List 3" w:semiHidden="1" w:unhideWhenUsed="1"/>
+    <w:lsdException w:name="List 4" w:semiHidden="1" w:unhideWhenUsed="1"/>
+    <w:lsdException w:name="List 5" w:semiHidden="1" w:unhideWhenUsed="1"/>
+    <w:lsdException w:name="List Bullet 2" w:semiHidden="1" w:unhideWhenUsed="1"/>
+    <w:lsdException w:name="List Bullet 3" w:semiHidden="1" w:unhideWhenUsed="1"/>
+    <w:lsdException w:name="List Bullet 4" w:semiHidden="1" w:unhideWhenUsed="1"/>
+    <w:lsdException w:name="List Bullet 5" w:semiHidden="1" w:unhideWhenUsed="1"/>
+    <w:lsdException w:name="List Number 2" w:semiHidden="1" w:unhideWhenUsed="1"/>
+    <w:lsdException w:name="List Number 3" w:semiHidden="1" w:unhideWhenUsed="1"/>
+    <w:lsdException w:name="List Number 4" w:semiHidden="1" w:unhideWhenUsed="1"/>
+    <w:lsdException w:name="List Number 5" w:semiHidden="1" w:unhideWhenUsed="1"/>
+    <w:lsdException w:name="Title" w:uiPriority="10" w:qFormat="1"/>
+    <w:lsdException w:name="Closing" w:semiHidden="1" w:unhideWhenUsed="1"/>
+    <w:lsdException w:name="Signature" w:semiHidden="1" w:unhideWhenUsed="1"/>
+    <w:lsdException w:name="Default Paragraph Font" w:semiHidden="1" w:uiPriority="1" w:unhideWhenUsed="1"/>
+    <w:lsdException w:name="Body Text" w:semiHidden="1" w:unhideWhenUsed="1"/>
+    <w:lsdException w:name="Body Text Indent" w:semiHidden="1" w:unhideWhenUsed="1"/>
+    <w:lsdException w:name="List Continue" w:semiHidden="1" w:unhideWhenUsed="1"/>
+    <w:lsdException w:name="List Continue 2" w:semiHidden="1" w:unhideWhenUsed="1"/>
+    <w:lsdException w:name="List Continue 3" w:semiHidden="1" w:unhideWhenUsed="1"/>
+    <w:lsdException w:name="List Continue 4" w:semiHidden="1" w:unhideWhenUsed="1"/>
+    <w:lsdException w:name="List Continue 5" w:semiHidden="1" w:unhideWhenUsed="1"/>
+    <w:lsdException w:name="Message Header" w:semiHidden="1" w:unhideWhenUsed="1"/>
+    <w:lsdException w:name="Subtitle" w:uiPriority="11" w:qFormat="1"/>
+    <w:lsdException w:name="Salutation" w:semiHidden="1" w:unhideWhenUsed="1"/>
+    <w:lsdException w:name="Date" w:semiHidden="1" w:unhideWhenUsed="1"/>
+    <w:lsdException w:name="Body Text First Indent" w:semiHidden="1" w:unhideWhenUsed="1"/>
+    <w:lsdException w:name="Body Text First Indent 2" w:semiHidden="1" w:unhideWhenUsed="1"/>
+    <w:lsdException w:name="Note Heading" w:semiHidden="1" w:unhideWhenUsed="1"/>
+    <w:lsdException w:name="Body Text 2" w:semiHidden="1" w:unhideWhenUsed="1"/>
+    <w:lsdException w:name="Body Text 3" w:semiHidden="1" w:unhideWhenUsed="1"/>
+    <w:lsdException w:name="Body Text Indent 2" w:semiHidden="1" w:unhideWhenUsed="1"/>
+    <w:lsdException w:name="Body Text Indent 3" w:semiHidden="1" w:unhideWhenUsed="1"/>
+    <w:lsdException w:name="Block Text" w:semiHidden="1" w:unhideWhenUsed="1"/>
+    <w:lsdException w:name="Hyperlink" w:semiHidden="1" w:unhideWhenUsed="1"/>
+    <w:lsdException w:name="FollowedHyperlink" w:semiHidden="1" w:unhideWhenUsed="1"/>
+    <w:lsdException w:name="Strong" w:uiPriority="22" w:qFormat="1"/>
+    <w:lsdException w:name="Emphasis" w:uiPriority="20" w:qFormat="1"/>
+    <w:lsdException w:name="Document Map" w:semiHidden="1" w:unhideWhenUsed="1"/>
+    <w:lsdException w:name="Plain Text" w:semiHidden="1" w:unhideWhenUsed="1"/>
+    <w:lsdException w:name="E-mail Signature" w:semiHidden="1" w:unhideWhenUsed="1"/>
+    <w:lsdException w:name="HTML Top of Form" w:semiHidden="1" w:unhideWhenUsed="1"/>
+    <w:lsdException w:name="HTML Bottom of Form" w:semiHidden="1" w:unhideWhenUsed="1"/>
+    <w:lsdException w:name="Normal (Web)" w:semiHidden="1" w:unhideWhenUsed="1"/>
+    <w:lsdException w:name="HTML Acronym" w:semiHidden="1" w:unhideWhenUsed="1"/>
+    <w:lsdException w:name="HTML Address" w:semiHidden="1" w:unhideWhenUsed="1"/>
+    <w:lsdException w:name="HTML Cite" w:semiHidden="1" w:unhideWhenUsed="1"/>
+    <w:lsdException w:name="HTML Code" w:semiHidden="1" w:unhideWhenUsed="1"/>
+    <w:lsdException w:name="HTML Definition" w:semiHidden="1" w:unhideWhenUsed="1"/>
+    <w:lsdException w:name="HTML Keyboard" w:semiHidden="1" w:unhideWhenUsed="1"/>
+    <w:lsdException w:name="HTML Preformatted" w:semiHidden="1" w:unhideWhenUsed="1"/>
+    <w:lsdException w:name="HTML Sample" w:semiHidden="1" w:unhideWhenUsed="1"/>
+    <w:lsdException w:name="HTML Typewriter" w:semiHidden="1" w:unhideWhenUsed="1"/>
+    <w:lsdException w:name="HTML Variable" w:semiHidden="1" w:unhideWhenUsed="1"/>
+    <w:lsdException w:name="Normal Table" w:semiHidden="1" w:unhideWhenUsed="1"/>
+    <w:lsdException w:name="annotation subject" w:semiHidden="1" w:unhideWhenUsed="1"/>
+    <w:lsdException w:name="No List" w:semiHidden="1" w:unhideWhenUsed="1"/>
+    <w:lsdException w:name="Outline List 1" w:semiHidden="1" w:unhideWhenUsed="1"/>
+    <w:lsdException w:name="Outline List 2" w:semiHidden="1" w:unhideWhenUsed="1"/>
+    <w:lsdException w:name="Outline List 3" w:semiHidden="1" w:unhideWhenUsed="1"/>
+    <w:lsdException w:name="Table Simple 1" w:semiHidden="1" w:unhideWhenUsed="1"/>
+    <w:lsdException w:name="Table Simple 2" w:semiHidden="1" w:unhideWhenUsed="1"/>
+    <w:lsdException w:name="Table Simple 3" w:semiHidden="1" w:unhideWhenUsed="1"/>
+    <w:lsdException w:name="Table Classic 1" w:semiHidden="1" w:unhideWhenUsed="1"/>
+    <w:lsdException w:name="Table Classic 2" w:semiHidden="1" w:unhideWhenUsed="1"/>
+    <w:lsdException w:name="Table Classic 3" w:semiHidden="1" w:unhideWhenUsed="1"/>
+    <w:lsdException w:name="Table Classic 4" w:semiHidden="1" w:unhideWhenUsed="1"/>
+    <w:lsdException w:name="Table Colorful 1" w:semiHidden="1" w:unhideWhenUsed="1"/>
+    <w:lsdException w:name="Table Colorful 2" w:semiHidden="1" w:unhideWhenUsed="1"/>
+    <w:lsdException w:name="Table Colorful 3" w:semiHidden="1" w:unhideWhenUsed="1"/>
+    <w:lsdException w:name="Table Columns 1" w:semiHidden="1" w:unhideWhenUsed="1"/>
+    <w:lsdException w:name="Table Columns 2" w:semiHidden="1" w:unhideWhenUsed="1"/>
+    <w:lsdException w:name="Table Columns 3" w:semiHidden="1" w:unhideWhenUsed="1"/>
+    <w:lsdException w:name="Table Columns 4" w:semiHidden="1" w:unhideWhenUsed="1"/>
+    <w:lsdException w:name="Table Columns 5" w:semiHidden="1" w:unhideWhenUsed="1"/>
+    <w:lsdException w:name="Table Grid 1" w:semiHidden="1" w:unhideWhenUsed="1"/>
+    <w:lsdException w:name="Table Grid 2" w:semiHidden="1" w:unhideWhenUsed="1"/>
+    <w:lsdException w:name="Table Grid 3" w:semiHidden="1" w:unhideWhenUsed="1"/>
+    <w:lsdException w:name="Table Grid 4" w:semiHidden="1" w:unhideWhenUsed="1"/>
+    <w:lsdException w:name="Table Grid 5" w:semiHidden="1" w:unhideWhenUsed="1"/>
+    <w:lsdException w:name="Table Grid 6" w:semiHidden="1" w:unhideWhenUsed="1"/>
+    <w:lsdException w:name="Table Grid 7" w:semiHidden="1" w:unhideWhenUsed="1"/>
+    <w:lsdException w:name="Table Grid 8" w:semiHidden="1" w:unhideWhenUsed="1"/>
+    <w:lsdException w:name="Table List 1" w:semiHidden="1" w:unhideWhenUsed="1"/>
+    <w:lsdException w:name="Table List 2" w:semiHidden="1" w:unhideWhenUsed="1"/>
+    <w:lsdException w:name="Table List 3" w:semiHidden="1" w:unhideWhenUsed="1"/>
+    <w:lsdException w:name="Table List 4" w:semiHidden="1" w:unhideWhenUsed="1"/>
+    <w:lsdException w:name="Table List 5" w:semiHidden="1" w:unhideWhenUsed="1"/>
+    <w:lsdException w:name="Table List 6" w:semiHidden="1" w:unhideWhenUsed="1"/>
+    <w:lsdException w:name="Table List 7" w:semiHidden="1" w:unhideWhenUsed="1"/>
+    <w:lsdException w:name="Table List 8" w:semiHidden="1" w:unhideWhenUsed="1"/>
+    <w:lsdException w:name="Table 3D effects 1" w:semiHidden="1" w:unhideWhenUsed="1"/>
+    <w:lsdException w:name="Table 3D effects 2" w:semiHidden="1" w:unhideWhenUsed="1"/>
+    <w:lsdException w:name="Table 3D effects 3" w:semiHidden="1" w:unhideWhenUsed="1"/>
+    <w:lsdException w:name="Table Contemporary" w:semiHidden="1" w:unhideWhenUsed="1"/>
+    <w:lsdException w:name="Table Elegant" w:semiHidden="1" w:unhideWhenUsed="1"/>
+    <w:lsdException w:name="Table Professional" w:semiHidden="1" w:unhideWhenUsed="1"/>
+    <w:lsdException w:name="Table Subtle 1" w:semiHidden="1" w:unhideWhenUsed="1"/>
+    <w:lsdException w:name="Table Subtle 2" w:semiHidden="1" w:unhideWhenUsed="1"/>
+    <w:lsdException w:name="Table Web 1" w:semiHidden="1" w:unhideWhenUsed="1"/>
+    <w:lsdException w:name="Table Web 2" w:semiHidden="1" w:unhideWhenUsed="1"/>
+    <w:lsdException w:name="Table Web 3" w:semiHidden="1" w:unhideWhenUsed="1"/>
+    <w:lsdException w:name="Balloon Text" w:semiHidden="1" w:unhideWhenUsed="1"/>
+    <w:lsdException w:name="Table Grid" w:uiPriority="39"/>
+    <w:lsdException w:name="Table Theme" w:semiHidden="1" w:unhideWhenUsed="1"/>
+    <w:lsdException w:name="Placeholder Text" w:semiHidden="1"/>
+    <w:lsdException w:name="No Spacing" w:uiPriority="1" w:qFormat="1"/>
+    <w:lsdException w:name="Light Shading" w:uiPriority="60"/>
+    <w:lsdException w:name="Light List" w:uiPriority="61"/>
+    <w:lsdException w:name="Light Grid" w:uiPriority="62"/>
+    <w:lsdException w:name="Medium Shading 1" w:uiPriority="63"/>
+    <w:lsdException w:name="Medium Shading 2" w:uiPriority="64"/>
+    <w:lsdException w:name="Medium List 1" w:uiPriority="65"/>
+    <w:lsdException w:name="Medium List 2" w:uiPriority="66"/>
+    <w:lsdException w:name="Medium Grid 1" w:uiPriority="67"/>
+    <w:lsdException w:name="Medium Grid 2" w:uiPriority="68"/>
+    <w:lsdException w:name="Medium Grid 3" w:uiPriority="69"/>
+    <w:lsdException w:name="Dark List" w:uiPriority="70"/>
+    <w:lsdException w:name="Colorful Shading" w:uiPriority="71"/>
+    <w:lsdException w:name="Colorful List" w:uiPriority="72"/>
+    <w:lsdException w:name="Colorful Grid" w:uiPriority="73"/>
+    <w:lsdException w:name="Light Shading Accent 1" w:uiPriority="60"/>
+    <w:lsdException w:name="Light List Accent 1" w:uiPriority="61"/>
+    <w:lsdException w:name="Light Grid Accent 1" w:uiPriority="62"/>
+    <w:lsdException w:name="Medium Shading 1 Accent 1" w:uiPriority="63"/>
+    <w:lsdException w:name="Medium Shading 2 Accent 1" w:uiPriority="64"/>
+    <w:lsdException w:name="Medium List 1 Accent 1" w:uiPriority="65"/>
+    <w:lsdException w:name="Revision" w:semiHidden="1"/>
+    <w:lsdException w:name="List Paragraph" w:uiPriority="34" w:qFormat="1"/>
+    <w:lsdException w:name="Quote" w:uiPriority="29" w:qFormat="1"/>
+    <w:lsdException w:name="Intense Quote" w:uiPriority="30" w:qFormat="1"/>
+    <w:lsdException w:name="Medium List 2 Accent 1" w:uiPriority="66"/>
+    <w:lsdException w:name="Medium Grid 1 Accent 1" w:uiPriority="67"/>
+    <w:lsdException w:name="Medium Grid 2 Accent 1" w:uiPriority="68"/>
+    <w:lsdException w:name="Medium Grid 3 Accent 1" w:uiPriority="69"/>
+    <w:lsdException w:name="Dark List Accent 1" w:uiPriority="70"/>
+    <w:lsdException w:name="Colorful Shading Accent 1" w:uiPriority="71"/>
+    <w:lsdException w:name="Colorful List Accent 1" w:uiPriority="72"/>
+    <w:lsdException w:name="Colorful Grid Accent 1" w:uiPriority="73"/>
+    <w:lsdException w:name="Light Shading Accent 2" w:uiPriority="60"/>
+    <w:lsdException w:name="Light List Accent 2" w:uiPriority="61"/>
+    <w:lsdException w:name="Light Grid Accent 2" w:uiPriority="62"/>
+    <w:lsdException w:name="Medium Shading 1 Accent 2" w:uiPriority="63"/>
+    <w:lsdException w:name="Medium Shading 2 Accent 2" w:uiPriority="64"/>
+    <w:lsdException w:name="Medium List 1 Accent 2" w:uiPriority="65"/>
+    <w:lsdException w:name="Medium List 2 Accent 2" w:uiPriority="66"/>
+    <w:lsdException w:name="Medium Grid 1 Accent 2" w:uiPriority="67"/>
+    <w:lsdException w:name="Medium Grid 2 Accent 2" w:uiPriority="68"/>
+    <w:lsdException w:name="Medium Grid 3 Accent 2" w:uiPriority="69"/>
+    <w:lsdException w:name="Dark List Accent 2" w:uiPriority="70"/>
+    <w:lsdException w:name="Colorful Shading Accent 2" w:uiPriority="71"/>
+    <w:lsdException w:name="Colorful List Accent 2" w:uiPriority="72"/>
+    <w:lsdException w:name="Colorful Grid Accent 2" w:uiPriority="73"/>
+    <w:lsdException w:name="Light Shading Accent 3" w:uiPriority="60"/>
+    <w:lsdException w:name="Light List Accent 3" w:uiPriority="61"/>
+    <w:lsdException w:name="Light Grid Accent 3" w:uiPriority="62"/>
+    <w:lsdException w:name="Medium Shading 1 Accent 3" w:uiPriority="63"/>
+    <w:lsdException w:name="Medium Shading 2 Accent 3" w:uiPriority="64"/>
+    <w:lsdException w:name="Medium List 1 Accent 3" w:uiPriority="65"/>
+    <w:lsdException w:name="Medium List 2 Accent 3" w:uiPriority="66"/>
+    <w:lsdException w:name="Medium Grid 1 Accent 3" w:uiPriority="67"/>
+    <w:lsdException w:name="Medium Grid 2 Accent 3" w:uiPriority="68"/>
+    <w:lsdException w:name="Medium Grid 3 Accent 3" w:uiPriority="69"/>
+    <w:lsdException w:name="Dark List Accent 3" w:uiPriority="70"/>
+    <w:lsdException w:name="Colorful Shading Accent 3" w:uiPriority="71"/>
+    <w:lsdException w:name="Colorful List Accent 3" w:uiPriority="72"/>
+    <w:lsdException w:name="Colorful Grid Accent 3" w:uiPriority="73"/>
+    <w:lsdException w:name="Light Shading Accent 4" w:uiPriority="60"/>
+    <w:lsdException w:name="Light List Accent 4" w:uiPriority="61"/>
+    <w:lsdException w:name="Light Grid Accent 4" w:uiPriority="62"/>
+    <w:lsdException w:name="Medium Shading 1 Accent 4" w:uiPriority="63"/>
+    <w:lsdException w:name="Medium Shading 2 Accent 4" w:uiPriority="64"/>
+    <w:lsdException w:name="Medium List 1 Accent 4" w:uiPriority="65"/>
+    <w:lsdException w:name="Medium List 2 Accent 4" w:uiPriority="66"/>
+    <w:lsdException w:name="Medium Grid 1 Accent 4" w:uiPriority="67"/>
+    <w:lsdException w:name="Medium Grid 2 Accent 4" w:uiPriority="68"/>
+    <w:lsdException w:name="Medium Grid 3 Accent 4" w:uiPriority="69"/>
+    <w:lsdException w:name="Dark List Accent 4" w:uiPriority="70"/>
+    <w:lsdException w:name="Colorful Shading Accent 4" w:uiPriority="71"/>
+    <w:lsdException w:name="Colorful List Accent 4" w:uiPriority="72"/>
+    <w:lsdException w:name="Colorful Grid Accent 4" w:uiPriority="73"/>
+    <w:lsdException w:name="Light Shading Accent 5" w:uiPriority="60"/>
+    <w:lsdException w:name="Light List Accent 5" w:uiPriority="61"/>
+    <w:lsdException w:name="Light Grid Accent 5" w:uiPriority="62"/>
+    <w:lsdException w:name="Medium Shading 1 Accent 5" w:uiPriority="63"/>
+    <w:lsdException w:name="Medium Shading 2 Accent 5" w:uiPriority="64"/>
+    <w:lsdException w:name="Medium List 1 Accent 5" w:uiPriority="65"/>
+    <w:lsdException w:name="Medium List 2 Accent 5" w:uiPriority="66"/>
+    <w:lsdException w:name="Medium Grid 1 Accent 5" w:uiPriority="67"/>
+    <w:lsdException w:name="Medium Grid 2 Accent 5" w:uiPriority="68"/>
+    <w:lsdException w:name="Medium Grid 3 Accent 5" w:uiPriority="69"/>
+    <w:lsdException w:name="Dark List Accent 5" w:uiPriority="70"/>
+    <w:lsdException w:name="Colorful Shading Accent 5" w:uiPriority="71"/>
+    <w:lsdException w:name="Colorful List Accent 5" w:uiPriority="72"/>
+    <w:lsdException w:name="Colorful Grid Accent 5" w:uiPriority="73"/>
+    <w:lsdException w:name="Light Shading Accent 6" w:uiPriority="60"/>
+    <w:lsdException w:name="Light List Accent 6" w:uiPriority="61"/>
+    <w:lsdException w:name="Light Grid Accent 6" w:uiPriority="62"/>
+    <w:lsdException w:name="Medium Shading 1 Accent 6" w:uiPriority="63"/>
+    <w:lsdException w:name="Medium Shading 2 Accent 6" w:uiPriority="64"/>
+    <w:lsdException w:name="Medium List 1 Accent 6" w:uiPriority="65"/>
+    <w:lsdException w:name="Medium List 2 Accent 6" w:uiPriority="66"/>
+    <w:lsdException w:name="Medium Grid 1 Accent 6" w:uiPriority="67"/>
+    <w:lsdException w:name="Medium Grid 2 Accent 6" w:uiPriority="68"/>
+    <w:lsdException w:name="Medium Grid 3 Accent 6" w:uiPriority="69"/>
+    <w:lsdException w:name="Dark List Accent 6" w:uiPriority="70"/>
+    <w:lsdException w:name="Colorful Shading Accent 6" w:uiPriority="71"/>
+    <w:lsdException w:name="Colorful List Accent 6" w:uiPriority="72"/>
+    <w:lsdException w:name="Colorful Grid Accent 6" w:uiPriority="73"/>
+    <w:lsdException w:name="Subtle Emphasis" w:uiPriority="19" w:qFormat="1"/>
+    <w:lsdException w:name="Intense Emphasis" w:uiPriority="21" w:qFormat="1"/>
+    <w:lsdException w:name="Subtle Reference" w:uiPriority="31" w:qFormat="1"/>
+    <w:lsdException w:name="Intense Reference" w:uiPriority="32" w:qFormat="1"/>
+    <w:lsdException w:name="Book Title" w:uiPriority="33" w:qFormat="1"/>
+    <w:lsdException w:name="Bibliography" w:semiHidden="1" w:uiPriority="37" w:unhideWhenUsed="1"/>
+    <w:lsdException w:name="TOC Heading" w:semiHidden="1" w:uiPriority="39" w:unhideWhenUsed="1" w:qFormat="1"/>
+    <w:lsdException w:name="Plain Table 1" w:uiPriority="41"/>
+    <w:lsdException w:name="Plain Table 2" w:uiPriority="42"/>
+    <w:lsdException w:name="Plain Table 3" w:uiPriority="43"/>
+    <w:lsdException w:name="Plain Table 4" w:uiPriority="44"/>
+    <w:lsdException w:name="Plain Table 5" w:uiPriority="45"/>
+    <w:lsdException w:name="Grid Table Light" w:uiPriority="40"/>
+    <w:lsdException w:name="Grid Table 1 Light" w:uiPriority="46"/>
+    <w:lsdException w:name="Grid Table 2" w:uiPriority="47"/>
+    <w:lsdException w:name="Grid Table 3" w:uiPriority="48"/>
+    <w:lsdException w:name="Grid Table 4" w:uiPriority="49"/>
+    <w:lsdException w:name="Grid Table 5 Dark" w:uiPriority="50"/>
+    <w:lsdException w:name="Grid Table 6 Colorful" w:uiPriority="51"/>
+    <w:lsdException w:name="Grid Table 7 Colorful" w:uiPriority="52"/>
+    <w:lsdException w:name="Grid Table 1 Light Accent 1" w:uiPriority="46"/>
+    <w:lsdException w:name="Grid Table 2 Accent 1" w:uiPriority="47"/>
+    <w:lsdException w:name="Grid Table 3 Accent 1" w:uiPriority="48"/>
+    <w:lsdException w:name="Grid Table 4 Accent 1" w:uiPriority="49"/>
+    <w:lsdException w:name="Grid Table 5 Dark Accent 1" w:uiPriority="50"/>
+    <w:lsdException w:name="Grid Table 6 Colorful Accent 1" w:uiPriority="51"/>
+    <w:lsdException w:name="Grid Table 7 Colorful Accent 1" w:uiPriority="52"/>
+    <w:lsdException w:name="Grid Table 1 Light Accent 2" w:uiPriority="46"/>
+    <w:lsdException w:name="Grid Table 2 Accent 2" w:uiPriority="47"/>
+    <w:lsdException w:name="Grid Table 3 Accent 2" w:uiPriority="48"/>
+    <w:lsdException w:name="Grid Table 4 Accent 2" w:uiPriority="49"/>
+    <w:lsdException w:name="Grid Table 5 Dark Accent 2" w:uiPriority="50"/>
+    <w:lsdException w:name="Grid Table 6 Colorful Accent 2" w:uiPriority="51"/>
+    <w:lsdException w:name="Grid Table 7 Colorful Accent 2" w:uiPriority="52"/>
+    <w:lsdException w:name="Grid Table 1 Light Accent 3" w:uiPriority="46"/>
+    <w:lsdException w:name="Grid Table 2 Accent 3" w:uiPriority="47"/>
+    <w:lsdException w:name="Grid Table 3 Accent 3" w:uiPriority="48"/>
+    <w:lsdException w:name="Grid Table 4 Accent 3" w:uiPriority="49"/>
+    <w:lsdException w:name="Grid Table 5 Dark Accent 3" w:uiPriority="50"/>
+    <w:lsdException w:name="Grid Table 6 Colorful Accent 3" w:uiPriority="51"/>
+    <w:lsdException w:name="Grid Table 7 Colorful Accent 3" w:uiPriority="52"/>
+    <w:lsdException w:name="Grid Table 1 Light Accent 4" w:uiPriority="46"/>
+    <w:lsdException w:name="Grid Table 2 Accent 4" w:uiPriority="47"/>
+    <w:lsdException w:name="Grid Table 3 Accent 4" w:uiPriority="48"/>
+    <w:lsdException w:name="Grid Table 4 Accent 4" w:uiPriority="49"/>
+    <w:lsdException w:name="Grid Table 5 Dark Accent 4" w:uiPriority="50"/>
+    <w:lsdException w:name="Grid Table 6 Colorful Accent 4" w:uiPriority="51"/>
+    <w:lsdException w:name="Grid Table 7 Colorful Accent 4" w:uiPriority="52"/>
+    <w:lsdException w:name="Grid Table 1 Light Accent 5" w:uiPriority="46"/>
+    <w:lsdException w:name="Grid Table 2 Accent 5" w:uiPriority="47"/>
+    <w:lsdException w:name="Grid Table 3 Accent 5" w:uiPriority="48"/>
+    <w:lsdException w:name="Grid Table 4 Accent 5" w:uiPriority="49"/>
+    <w:lsdException w:name="Grid Table 5 Dark Accent 5" w:uiPriority="50"/>
+    <w:lsdException w:name="Grid Table 6 Colorful Accent 5" w:uiPriority="51"/>
+    <w:lsdException w:name="Grid Table 7 Colorful Accent 5" w:uiPriority="52"/>
+    <w:lsdException w:name="Grid Table 1 Light Accent 6" w:uiPriority="46"/>
+    <w:lsdException w:name="Grid Table 2 Accent 6" w:uiPriority="47"/>
+    <w:lsdException w:name="Grid Table 3 Accent 6" w:uiPriority="48"/>
+    <w:lsdException w:name="Grid Table 4 Accent 6" w:uiPriority="49"/>
+    <w:lsdException w:name="Grid Table 5 Dark Accent 6" w:uiPriority="50"/>
+    <w:lsdException w:name="Grid Table 6 Colorful Accent 6" w:uiPriority="51"/>
+    <w:lsdException w:name="Grid Table 7 Colorful Accent 6" w:uiPriority="52"/>
+    <w:lsdException w:name="List Table 1 Light" w:uiPriority="46"/>
+    <w:lsdException w:name="List Table 2" w:uiPriority="47"/>
+    <w:lsdException w:name="List Table 3" w:uiPriority="48"/>
+    <w:lsdException w:name="List Table 4" w:uiPriority="49"/>
+    <w:lsdException w:name="List Table 5 Dark" w:uiPriority="50"/>
+    <w:lsdException w:name="List Table 6 Colorful" w:uiPriority="51"/>
+    <w:lsdException w:name="List Table 7 Colorful" w:uiPriority="52"/>
+    <w:lsdException w:name="List Table 1 Light Accent 1" w:uiPriority="46"/>
+    <w:lsdException w:name="List Table 2 Accent 1" w:uiPriority="47"/>
+    <w:lsdException w:name="List Table 3 Accent 1" w:uiPriority="48"/>
+    <w:lsdException w:name="List Table 4 Accent 1" w:uiPriority="49"/>
+    <w:lsdException w:name="List Table 5 Dark Accent 1" w:uiPriority="50"/>
+    <w:lsdException w:name="List Table 6 Colorful Accent 1" w:uiPriority="51"/>
+    <w:lsdException w:name="List Table 7 Colorful Accent 1" w:uiPriority="52"/>
+    <w:lsdException w:name="List Table 1 Light Accent 2" w:uiPriority="46"/>
+    <w:lsdException w:name="List Table 2 Accent 2" w:uiPriority="47"/>
+    <w:lsdException w:name="List Table 3 Accent 2" w:uiPriority="48"/>
+    <w:lsdException w:name="List Table 4 Accent 2" w:uiPriority="49"/>
+    <w:lsdException w:name="List Table 5 Dark Accent 2" w:uiPriority="50"/>
+    <w:lsdException w:name="List Table 6 Colorful Accent 2" w:uiPriority="51"/>
+    <w:lsdException w:name="List Table 7 Colorful Accent 2" w:uiPriority="52"/>
+    <w:lsdException w:name="List Table 1 Light Accent 3" w:uiPriority="46"/>
+    <w:lsdException w:name="List Table 2 Accent 3" w:uiPriority="47"/>
+    <w:lsdException w:name="List Table 3 Accent 3" w:uiPriority="48"/>
+    <w:lsdException w:name="List Table 4 Accent 3" w:uiPriority="49"/>
+    <w:lsdException w:name="List Table 5 Dark Accent 3" w:uiPriority="50"/>
+    <w:lsdException w:name="List Table 6 Colorful Accent 3" w:uiPriority="51"/>
+    <w:lsdException w:name="List Table 7 Colorful Accent 3" w:uiPriority="52"/>
+    <w:lsdException w:name="List Table 1 Light Accent 4" w:uiPriority="46"/>
+    <w:lsdException w:name="List Table 2 Accent 4" w:uiPriority="47"/>
+    <w:lsdException w:name="List Table 3 Accent 4" w:uiPriority="48"/>
+    <w:lsdException w:name="List Table 4 Accent 4" w:uiPriority="49"/>
+    <w:lsdException w:name="List Table 5 Dark Accent 4" w:uiPriority="50"/>
+    <w:lsdException w:name="List Table 6 Colorful Accent 4" w:uiPriority="51"/>
+    <w:lsdException w:name="List Table 7 Colorful Accent 4" w:uiPriority="52"/>
+    <w:lsdException w:name="List Table 1 Light Accent 5" w:uiPriority="46"/>
+    <w:lsdException w:name="List Table 2 Accent 5" w:uiPriority="47"/>
+    <w:lsdException w:name="List Table 3 Accent 5" w:uiPriority="48"/>
+    <w:lsdException w:name="List Table 4 Accent 5" w:uiPriority="49"/>
+    <w:lsdException w:name="List Table 5 Dark Accent 5" w:uiPriority="50"/>
+    <w:lsdException w:name="List Table 6 Colorful Accent 5" w:uiPriority="51"/>
+    <w:lsdException w:name="List Table 7 Colorful Accent 5" w:uiPriority="52"/>
+    <w:lsdException w:name="List Table 1 Light Accent 6" w:uiPriority="46"/>
+    <w:lsdException w:name="List Table 2 Accent 6" w:uiPriority="47"/>
+    <w:lsdException w:name="List Table 3 Accent 6" w:uiPriority="48"/>
+    <w:lsdException w:name="List Table 4 Accent 6" w:uiPriority="49"/>
+    <w:lsdException w:name="List Table 5 Dark Accent 6" w:uiPriority="50"/>
+    <w:lsdException w:name="List Table 6 Colorful Accent 6" w:uiPriority="51"/>
+    <w:lsdException w:name="List Table 7 Colorful Accent 6" w:uiPriority="52"/>
   </w:latentStyles>
   <w:style w:type="paragraph" w:default="1" w:styleId="Normal">
     <w:name w:val="Normal"/>
@@ -26072,6 +26303,7 @@
     <w:tblPr>
       <w:tblStyleRowBandSize w:val="1"/>
       <w:tblStyleColBandSize w:val="1"/>
+      <w:tblInd w:w="0" w:type="dxa"/>
       <w:tblBorders>
         <w:top w:val="single" w:sz="4" w:space="0" w:color="BFBFBF" w:themeColor="background1" w:themeShade="BF"/>
         <w:left w:val="single" w:sz="4" w:space="0" w:color="BFBFBF" w:themeColor="background1" w:themeShade="BF"/>
@@ -26080,6 +26312,12 @@
         <w:insideH w:val="single" w:sz="4" w:space="0" w:color="BFBFBF" w:themeColor="background1" w:themeShade="BF"/>
         <w:insideV w:val="single" w:sz="4" w:space="0" w:color="BFBFBF" w:themeColor="background1" w:themeShade="BF"/>
       </w:tblBorders>
+      <w:tblCellMar>
+        <w:top w:w="0" w:type="dxa"/>
+        <w:left w:w="108" w:type="dxa"/>
+        <w:bottom w:w="0" w:type="dxa"/>
+        <w:right w:w="108" w:type="dxa"/>
+      </w:tblCellMar>
     </w:tblPr>
     <w:tblStylePr w:type="firstRow">
       <w:rPr>
@@ -26135,10 +26373,17 @@
     <w:tblPr>
       <w:tblStyleRowBandSize w:val="1"/>
       <w:tblStyleColBandSize w:val="1"/>
+      <w:tblInd w:w="0" w:type="dxa"/>
       <w:tblBorders>
         <w:top w:val="single" w:sz="4" w:space="0" w:color="7F7F7F" w:themeColor="text1" w:themeTint="80"/>
         <w:bottom w:val="single" w:sz="4" w:space="0" w:color="7F7F7F" w:themeColor="text1" w:themeTint="80"/>
       </w:tblBorders>
+      <w:tblCellMar>
+        <w:top w:w="0" w:type="dxa"/>
+        <w:left w:w="108" w:type="dxa"/>
+        <w:bottom w:w="0" w:type="dxa"/>
+        <w:right w:w="108" w:type="dxa"/>
+      </w:tblCellMar>
     </w:tblPr>
     <w:tblStylePr w:type="firstRow">
       <w:rPr>
@@ -26213,6 +26458,7 @@
       <w:spacing w:after="0" w:line="240" w:lineRule="auto"/>
     </w:pPr>
     <w:tblPr>
+      <w:tblInd w:w="0" w:type="dxa"/>
       <w:tblBorders>
         <w:top w:val="single" w:sz="4" w:space="0" w:color="BFBFBF" w:themeColor="background1" w:themeShade="BF"/>
         <w:left w:val="single" w:sz="4" w:space="0" w:color="BFBFBF" w:themeColor="background1" w:themeShade="BF"/>
@@ -26221,6 +26467,12 @@
         <w:insideH w:val="single" w:sz="4" w:space="0" w:color="BFBFBF" w:themeColor="background1" w:themeShade="BF"/>
         <w:insideV w:val="single" w:sz="4" w:space="0" w:color="BFBFBF" w:themeColor="background1" w:themeShade="BF"/>
       </w:tblBorders>
+      <w:tblCellMar>
+        <w:top w:w="0" w:type="dxa"/>
+        <w:left w:w="108" w:type="dxa"/>
+        <w:bottom w:w="0" w:type="dxa"/>
+        <w:right w:w="108" w:type="dxa"/>
+      </w:tblCellMar>
     </w:tblPr>
   </w:style>
   <w:style w:type="table" w:styleId="TableGrid">
@@ -26232,6 +26484,7 @@
       <w:spacing w:after="0" w:line="240" w:lineRule="auto"/>
     </w:pPr>
     <w:tblPr>
+      <w:tblInd w:w="0" w:type="dxa"/>
       <w:tblBorders>
         <w:top w:val="single" w:sz="4" w:space="0" w:color="auto"/>
         <w:left w:val="single" w:sz="4" w:space="0" w:color="auto"/>
@@ -26240,898 +26493,12 @@
         <w:insideH w:val="single" w:sz="4" w:space="0" w:color="auto"/>
         <w:insideV w:val="single" w:sz="4" w:space="0" w:color="auto"/>
       </w:tblBorders>
-    </w:tblPr>
-  </w:style>
-  <w:style w:type="paragraph" w:customStyle="1" w:styleId="bang0">
-    <w:name w:val="bang"/>
-    <w:basedOn w:val="Normal"/>
-    <w:autoRedefine/>
-    <w:rsid w:val="00844F4D"/>
-    <w:pPr>
-      <w:autoSpaceDE w:val="0"/>
-      <w:autoSpaceDN w:val="0"/>
-      <w:spacing w:before="80" w:after="80" w:line="276" w:lineRule="auto"/>
-      <w:ind w:left="0"/>
-    </w:pPr>
-    <w:rPr>
-      <w:rFonts w:ascii="Times New Roman" w:hAnsi="Times New Roman" w:cs="Tahoma"/>
-      <w:iCs/>
-      <w:sz w:val="22"/>
-      <w:szCs w:val="22"/>
-      <w:lang w:eastAsia="ja-JP"/>
-    </w:rPr>
-  </w:style>
-</w:styles>
-</file>
-
-<file path=word/stylesWithEffects.xml><?xml version="1.0" encoding="utf-8"?>
-<w:styles xmlns:wpc="http://schemas.microsoft.com/office/word/2010/wordprocessingCanvas" xmlns:mc="http://schemas.openxmlformats.org/markup-compatibility/2006" xmlns:o="urn:schemas-microsoft-com:office:office" xmlns:r="http://schemas.openxmlformats.org/officeDocument/2006/relationships" xmlns:m="http://schemas.openxmlformats.org/officeDocument/2006/math" xmlns:v="urn:schemas-microsoft-com:vml" xmlns:wp14="http://schemas.microsoft.com/office/word/2010/wordprocessingDrawing" xmlns:wp="http://schemas.openxmlformats.org/drawingml/2006/wordprocessingDrawing" xmlns:w10="urn:schemas-microsoft-com:office:word" xmlns:w="http://schemas.openxmlformats.org/wordprocessingml/2006/main" xmlns:w14="http://schemas.microsoft.com/office/word/2010/wordml" xmlns:wpg="http://schemas.microsoft.com/office/word/2010/wordprocessingGroup" xmlns:wpi="http://schemas.microsoft.com/office/word/2010/wordprocessingInk" xmlns:wne="http://schemas.microsoft.com/office/word/2006/wordml" xmlns:wps="http://schemas.microsoft.com/office/word/2010/wordprocessingShape" mc:Ignorable="w14 wp14">
-  <w:docDefaults>
-    <w:rPrDefault>
-      <w:rPr>
-        <w:rFonts w:asciiTheme="minorHAnsi" w:eastAsiaTheme="minorEastAsia" w:hAnsiTheme="minorHAnsi" w:cstheme="minorBidi"/>
-        <w:sz w:val="22"/>
-        <w:szCs w:val="22"/>
-        <w:lang w:val="en-US" w:eastAsia="ja-JP" w:bidi="ar-SA"/>
-      </w:rPr>
-    </w:rPrDefault>
-    <w:pPrDefault>
-      <w:pPr>
-        <w:spacing w:after="160" w:line="259" w:lineRule="auto"/>
-      </w:pPr>
-    </w:pPrDefault>
-  </w:docDefaults>
-  <w:latentStyles w:defLockedState="0" w:defUIPriority="99" w:defSemiHidden="1" w:defUnhideWhenUsed="1" w:defQFormat="0" w:count="267">
-    <w:lsdException w:name="Normal" w:semiHidden="0" w:uiPriority="0" w:unhideWhenUsed="0" w:qFormat="1"/>
-    <w:lsdException w:name="heading 1" w:semiHidden="0" w:uiPriority="0" w:unhideWhenUsed="0" w:qFormat="1"/>
-    <w:lsdException w:name="heading 2" w:uiPriority="0" w:qFormat="1"/>
-    <w:lsdException w:name="heading 3" w:uiPriority="9" w:qFormat="1"/>
-    <w:lsdException w:name="heading 4" w:uiPriority="0" w:qFormat="1"/>
-    <w:lsdException w:name="heading 5" w:uiPriority="0" w:qFormat="1"/>
-    <w:lsdException w:name="heading 6" w:uiPriority="9" w:qFormat="1"/>
-    <w:lsdException w:name="heading 7" w:uiPriority="0" w:qFormat="1"/>
-    <w:lsdException w:name="heading 8" w:uiPriority="0" w:qFormat="1"/>
-    <w:lsdException w:name="heading 9" w:uiPriority="0" w:qFormat="1"/>
-    <w:lsdException w:name="toc 1" w:uiPriority="39"/>
-    <w:lsdException w:name="toc 2" w:uiPriority="39"/>
-    <w:lsdException w:name="toc 3" w:uiPriority="39"/>
-    <w:lsdException w:name="toc 4" w:uiPriority="39"/>
-    <w:lsdException w:name="toc 5" w:uiPriority="39"/>
-    <w:lsdException w:name="toc 6" w:uiPriority="39"/>
-    <w:lsdException w:name="toc 7" w:uiPriority="39"/>
-    <w:lsdException w:name="toc 8" w:uiPriority="39"/>
-    <w:lsdException w:name="toc 9" w:uiPriority="39"/>
-    <w:lsdException w:name="footnote text" w:uiPriority="0"/>
-    <w:lsdException w:name="caption" w:uiPriority="35" w:qFormat="1"/>
-    <w:lsdException w:name="footnote reference" w:uiPriority="0"/>
-    <w:lsdException w:name="page number" w:uiPriority="0"/>
-    <w:lsdException w:name="Title" w:semiHidden="0" w:uiPriority="10" w:unhideWhenUsed="0" w:qFormat="1"/>
-    <w:lsdException w:name="Default Paragraph Font" w:uiPriority="1"/>
-    <w:lsdException w:name="Subtitle" w:semiHidden="0" w:uiPriority="11" w:unhideWhenUsed="0" w:qFormat="1"/>
-    <w:lsdException w:name="Strong" w:semiHidden="0" w:uiPriority="22" w:unhideWhenUsed="0" w:qFormat="1"/>
-    <w:lsdException w:name="Emphasis" w:semiHidden="0" w:uiPriority="20" w:unhideWhenUsed="0" w:qFormat="1"/>
-    <w:lsdException w:name="Table Grid" w:semiHidden="0" w:uiPriority="39" w:unhideWhenUsed="0"/>
-    <w:lsdException w:name="Placeholder Text" w:unhideWhenUsed="0"/>
-    <w:lsdException w:name="No Spacing" w:semiHidden="0" w:uiPriority="1" w:unhideWhenUsed="0" w:qFormat="1"/>
-    <w:lsdException w:name="Light Shading" w:semiHidden="0" w:uiPriority="60" w:unhideWhenUsed="0"/>
-    <w:lsdException w:name="Light List" w:semiHidden="0" w:uiPriority="61" w:unhideWhenUsed="0"/>
-    <w:lsdException w:name="Light Grid" w:semiHidden="0" w:uiPriority="62" w:unhideWhenUsed="0"/>
-    <w:lsdException w:name="Medium Shading 1" w:semiHidden="0" w:uiPriority="63" w:unhideWhenUsed="0"/>
-    <w:lsdException w:name="Medium Shading 2" w:semiHidden="0" w:uiPriority="64" w:unhideWhenUsed="0"/>
-    <w:lsdException w:name="Medium List 1" w:semiHidden="0" w:uiPriority="65" w:unhideWhenUsed="0"/>
-    <w:lsdException w:name="Medium List 2" w:semiHidden="0" w:uiPriority="66" w:unhideWhenUsed="0"/>
-    <w:lsdException w:name="Medium Grid 1" w:semiHidden="0" w:uiPriority="67" w:unhideWhenUsed="0"/>
-    <w:lsdException w:name="Medium Grid 2" w:semiHidden="0" w:uiPriority="68" w:unhideWhenUsed="0"/>
-    <w:lsdException w:name="Medium Grid 3" w:semiHidden="0" w:uiPriority="69" w:unhideWhenUsed="0"/>
-    <w:lsdException w:name="Dark List" w:semiHidden="0" w:uiPriority="70" w:unhideWhenUsed="0"/>
-    <w:lsdException w:name="Colorful Shading" w:semiHidden="0" w:uiPriority="71" w:unhideWhenUsed="0"/>
-    <w:lsdException w:name="Colorful List" w:semiHidden="0" w:uiPriority="72" w:unhideWhenUsed="0"/>
-    <w:lsdException w:name="Colorful Grid" w:semiHidden="0" w:uiPriority="73" w:unhideWhenUsed="0"/>
-    <w:lsdException w:name="Light Shading Accent 1" w:semiHidden="0" w:uiPriority="60" w:unhideWhenUsed="0"/>
-    <w:lsdException w:name="Light List Accent 1" w:semiHidden="0" w:uiPriority="61" w:unhideWhenUsed="0"/>
-    <w:lsdException w:name="Light Grid Accent 1" w:semiHidden="0" w:uiPriority="62" w:unhideWhenUsed="0"/>
-    <w:lsdException w:name="Medium Shading 1 Accent 1" w:semiHidden="0" w:uiPriority="63" w:unhideWhenUsed="0"/>
-    <w:lsdException w:name="Medium Shading 2 Accent 1" w:semiHidden="0" w:uiPriority="64" w:unhideWhenUsed="0"/>
-    <w:lsdException w:name="Medium List 1 Accent 1" w:semiHidden="0" w:uiPriority="65" w:unhideWhenUsed="0"/>
-    <w:lsdException w:name="Revision" w:unhideWhenUsed="0"/>
-    <w:lsdException w:name="List Paragraph" w:semiHidden="0" w:uiPriority="34" w:unhideWhenUsed="0" w:qFormat="1"/>
-    <w:lsdException w:name="Quote" w:semiHidden="0" w:uiPriority="29" w:unhideWhenUsed="0" w:qFormat="1"/>
-    <w:lsdException w:name="Intense Quote" w:semiHidden="0" w:uiPriority="30" w:unhideWhenUsed="0" w:qFormat="1"/>
-    <w:lsdException w:name="Medium List 2 Accent 1" w:semiHidden="0" w:uiPriority="66" w:unhideWhenUsed="0"/>
-    <w:lsdException w:name="Medium Grid 1 Accent 1" w:semiHidden="0" w:uiPriority="67" w:unhideWhenUsed="0"/>
-    <w:lsdException w:name="Medium Grid 2 Accent 1" w:semiHidden="0" w:uiPriority="68" w:unhideWhenUsed="0"/>
-    <w:lsdException w:name="Medium Grid 3 Accent 1" w:semiHidden="0" w:uiPriority="69" w:unhideWhenUsed="0"/>
-    <w:lsdException w:name="Dark List Accent 1" w:semiHidden="0" w:uiPriority="70" w:unhideWhenUsed="0"/>
-    <w:lsdException w:name="Colorful Shading Accent 1" w:semiHidden="0" w:uiPriority="71" w:unhideWhenUsed="0"/>
-    <w:lsdException w:name="Colorful List Accent 1" w:semiHidden="0" w:uiPriority="72" w:unhideWhenUsed="0"/>
-    <w:lsdException w:name="Colorful Grid Accent 1" w:semiHidden="0" w:uiPriority="73" w:unhideWhenUsed="0"/>
-    <w:lsdException w:name="Light Shading Accent 2" w:semiHidden="0" w:uiPriority="60" w:unhideWhenUsed="0"/>
-    <w:lsdException w:name="Light List Accent 2" w:semiHidden="0" w:uiPriority="61" w:unhideWhenUsed="0"/>
-    <w:lsdException w:name="Light Grid Accent 2" w:semiHidden="0" w:uiPriority="62" w:unhideWhenUsed="0"/>
-    <w:lsdException w:name="Medium Shading 1 Accent 2" w:semiHidden="0" w:uiPriority="63" w:unhideWhenUsed="0"/>
-    <w:lsdException w:name="Medium Shading 2 Accent 2" w:semiHidden="0" w:uiPriority="64" w:unhideWhenUsed="0"/>
-    <w:lsdException w:name="Medium List 1 Accent 2" w:semiHidden="0" w:uiPriority="65" w:unhideWhenUsed="0"/>
-    <w:lsdException w:name="Medium List 2 Accent 2" w:semiHidden="0" w:uiPriority="66" w:unhideWhenUsed="0"/>
-    <w:lsdException w:name="Medium Grid 1 Accent 2" w:semiHidden="0" w:uiPriority="67" w:unhideWhenUsed="0"/>
-    <w:lsdException w:name="Medium Grid 2 Accent 2" w:semiHidden="0" w:uiPriority="68" w:unhideWhenUsed="0"/>
-    <w:lsdException w:name="Medium Grid 3 Accent 2" w:semiHidden="0" w:uiPriority="69" w:unhideWhenUsed="0"/>
-    <w:lsdException w:name="Dark List Accent 2" w:semiHidden="0" w:uiPriority="70" w:unhideWhenUsed="0"/>
-    <w:lsdException w:name="Colorful Shading Accent 2" w:semiHidden="0" w:uiPriority="71" w:unhideWhenUsed="0"/>
-    <w:lsdException w:name="Colorful List Accent 2" w:semiHidden="0" w:uiPriority="72" w:unhideWhenUsed="0"/>
-    <w:lsdException w:name="Colorful Grid Accent 2" w:semiHidden="0" w:uiPriority="73" w:unhideWhenUsed="0"/>
-    <w:lsdException w:name="Light Shading Accent 3" w:semiHidden="0" w:uiPriority="60" w:unhideWhenUsed="0"/>
-    <w:lsdException w:name="Light List Accent 3" w:semiHidden="0" w:uiPriority="61" w:unhideWhenUsed="0"/>
-    <w:lsdException w:name="Light Grid Accent 3" w:semiHidden="0" w:uiPriority="62" w:unhideWhenUsed="0"/>
-    <w:lsdException w:name="Medium Shading 1 Accent 3" w:semiHidden="0" w:uiPriority="63" w:unhideWhenUsed="0"/>
-    <w:lsdException w:name="Medium Shading 2 Accent 3" w:semiHidden="0" w:uiPriority="64" w:unhideWhenUsed="0"/>
-    <w:lsdException w:name="Medium List 1 Accent 3" w:semiHidden="0" w:uiPriority="65" w:unhideWhenUsed="0"/>
-    <w:lsdException w:name="Medium List 2 Accent 3" w:semiHidden="0" w:uiPriority="66" w:unhideWhenUsed="0"/>
-    <w:lsdException w:name="Medium Grid 1 Accent 3" w:semiHidden="0" w:uiPriority="67" w:unhideWhenUsed="0"/>
-    <w:lsdException w:name="Medium Grid 2 Accent 3" w:semiHidden="0" w:uiPriority="68" w:unhideWhenUsed="0"/>
-    <w:lsdException w:name="Medium Grid 3 Accent 3" w:semiHidden="0" w:uiPriority="69" w:unhideWhenUsed="0"/>
-    <w:lsdException w:name="Dark List Accent 3" w:semiHidden="0" w:uiPriority="70" w:unhideWhenUsed="0"/>
-    <w:lsdException w:name="Colorful Shading Accent 3" w:semiHidden="0" w:uiPriority="71" w:unhideWhenUsed="0"/>
-    <w:lsdException w:name="Colorful List Accent 3" w:semiHidden="0" w:uiPriority="72" w:unhideWhenUsed="0"/>
-    <w:lsdException w:name="Colorful Grid Accent 3" w:semiHidden="0" w:uiPriority="73" w:unhideWhenUsed="0"/>
-    <w:lsdException w:name="Light Shading Accent 4" w:semiHidden="0" w:uiPriority="60" w:unhideWhenUsed="0"/>
-    <w:lsdException w:name="Light List Accent 4" w:semiHidden="0" w:uiPriority="61" w:unhideWhenUsed="0"/>
-    <w:lsdException w:name="Light Grid Accent 4" w:semiHidden="0" w:uiPriority="62" w:unhideWhenUsed="0"/>
-    <w:lsdException w:name="Medium Shading 1 Accent 4" w:semiHidden="0" w:uiPriority="63" w:unhideWhenUsed="0"/>
-    <w:lsdException w:name="Medium Shading 2 Accent 4" w:semiHidden="0" w:uiPriority="64" w:unhideWhenUsed="0"/>
-    <w:lsdException w:name="Medium List 1 Accent 4" w:semiHidden="0" w:uiPriority="65" w:unhideWhenUsed="0"/>
-    <w:lsdException w:name="Medium List 2 Accent 4" w:semiHidden="0" w:uiPriority="66" w:unhideWhenUsed="0"/>
-    <w:lsdException w:name="Medium Grid 1 Accent 4" w:semiHidden="0" w:uiPriority="67" w:unhideWhenUsed="0"/>
-    <w:lsdException w:name="Medium Grid 2 Accent 4" w:semiHidden="0" w:uiPriority="68" w:unhideWhenUsed="0"/>
-    <w:lsdException w:name="Medium Grid 3 Accent 4" w:semiHidden="0" w:uiPriority="69" w:unhideWhenUsed="0"/>
-    <w:lsdException w:name="Dark List Accent 4" w:semiHidden="0" w:uiPriority="70" w:unhideWhenUsed="0"/>
-    <w:lsdException w:name="Colorful Shading Accent 4" w:semiHidden="0" w:uiPriority="71" w:unhideWhenUsed="0"/>
-    <w:lsdException w:name="Colorful List Accent 4" w:semiHidden="0" w:uiPriority="72" w:unhideWhenUsed="0"/>
-    <w:lsdException w:name="Colorful Grid Accent 4" w:semiHidden="0" w:uiPriority="73" w:unhideWhenUsed="0"/>
-    <w:lsdException w:name="Light Shading Accent 5" w:semiHidden="0" w:uiPriority="60" w:unhideWhenUsed="0"/>
-    <w:lsdException w:name="Light List Accent 5" w:semiHidden="0" w:uiPriority="61" w:unhideWhenUsed="0"/>
-    <w:lsdException w:name="Light Grid Accent 5" w:semiHidden="0" w:uiPriority="62" w:unhideWhenUsed="0"/>
-    <w:lsdException w:name="Medium Shading 1 Accent 5" w:semiHidden="0" w:uiPriority="63" w:unhideWhenUsed="0"/>
-    <w:lsdException w:name="Medium Shading 2 Accent 5" w:semiHidden="0" w:uiPriority="64" w:unhideWhenUsed="0"/>
-    <w:lsdException w:name="Medium List 1 Accent 5" w:semiHidden="0" w:uiPriority="65" w:unhideWhenUsed="0"/>
-    <w:lsdException w:name="Medium List 2 Accent 5" w:semiHidden="0" w:uiPriority="66" w:unhideWhenUsed="0"/>
-    <w:lsdException w:name="Medium Grid 1 Accent 5" w:semiHidden="0" w:uiPriority="67" w:unhideWhenUsed="0"/>
-    <w:lsdException w:name="Medium Grid 2 Accent 5" w:semiHidden="0" w:uiPriority="68" w:unhideWhenUsed="0"/>
-    <w:lsdException w:name="Medium Grid 3 Accent 5" w:semiHidden="0" w:uiPriority="69" w:unhideWhenUsed="0"/>
-    <w:lsdException w:name="Dark List Accent 5" w:semiHidden="0" w:uiPriority="70" w:unhideWhenUsed="0"/>
-    <w:lsdException w:name="Colorful Shading Accent 5" w:semiHidden="0" w:uiPriority="71" w:unhideWhenUsed="0"/>
-    <w:lsdException w:name="Colorful List Accent 5" w:semiHidden="0" w:uiPriority="72" w:unhideWhenUsed="0"/>
-    <w:lsdException w:name="Colorful Grid Accent 5" w:semiHidden="0" w:uiPriority="73" w:unhideWhenUsed="0"/>
-    <w:lsdException w:name="Light Shading Accent 6" w:semiHidden="0" w:uiPriority="60" w:unhideWhenUsed="0"/>
-    <w:lsdException w:name="Light List Accent 6" w:semiHidden="0" w:uiPriority="61" w:unhideWhenUsed="0"/>
-    <w:lsdException w:name="Light Grid Accent 6" w:semiHidden="0" w:uiPriority="62" w:unhideWhenUsed="0"/>
-    <w:lsdException w:name="Medium Shading 1 Accent 6" w:semiHidden="0" w:uiPriority="63" w:unhideWhenUsed="0"/>
-    <w:lsdException w:name="Medium Shading 2 Accent 6" w:semiHidden="0" w:uiPriority="64" w:unhideWhenUsed="0"/>
-    <w:lsdException w:name="Medium List 1 Accent 6" w:semiHidden="0" w:uiPriority="65" w:unhideWhenUsed="0"/>
-    <w:lsdException w:name="Medium List 2 Accent 6" w:semiHidden="0" w:uiPriority="66" w:unhideWhenUsed="0"/>
-    <w:lsdException w:name="Medium Grid 1 Accent 6" w:semiHidden="0" w:uiPriority="67" w:unhideWhenUsed="0"/>
-    <w:lsdException w:name="Medium Grid 2 Accent 6" w:semiHidden="0" w:uiPriority="68" w:unhideWhenUsed="0"/>
-    <w:lsdException w:name="Medium Grid 3 Accent 6" w:semiHidden="0" w:uiPriority="69" w:unhideWhenUsed="0"/>
-    <w:lsdException w:name="Dark List Accent 6" w:semiHidden="0" w:uiPriority="70" w:unhideWhenUsed="0"/>
-    <w:lsdException w:name="Colorful Shading Accent 6" w:semiHidden="0" w:uiPriority="71" w:unhideWhenUsed="0"/>
-    <w:lsdException w:name="Colorful List Accent 6" w:semiHidden="0" w:uiPriority="72" w:unhideWhenUsed="0"/>
-    <w:lsdException w:name="Colorful Grid Accent 6" w:semiHidden="0" w:uiPriority="73" w:unhideWhenUsed="0"/>
-    <w:lsdException w:name="Subtle Emphasis" w:semiHidden="0" w:uiPriority="19" w:unhideWhenUsed="0" w:qFormat="1"/>
-    <w:lsdException w:name="Intense Emphasis" w:semiHidden="0" w:uiPriority="21" w:unhideWhenUsed="0" w:qFormat="1"/>
-    <w:lsdException w:name="Subtle Reference" w:semiHidden="0" w:uiPriority="31" w:unhideWhenUsed="0" w:qFormat="1"/>
-    <w:lsdException w:name="Intense Reference" w:semiHidden="0" w:uiPriority="32" w:unhideWhenUsed="0" w:qFormat="1"/>
-    <w:lsdException w:name="Book Title" w:semiHidden="0" w:uiPriority="33" w:unhideWhenUsed="0" w:qFormat="1"/>
-    <w:lsdException w:name="Bibliography" w:uiPriority="37"/>
-    <w:lsdException w:name="TOC Heading" w:uiPriority="39" w:qFormat="1"/>
-  </w:latentStyles>
-  <w:style w:type="paragraph" w:default="1" w:styleId="Normal">
-    <w:name w:val="Normal"/>
-    <w:qFormat/>
-    <w:rsid w:val="00370C60"/>
-    <w:pPr>
-      <w:spacing w:before="120" w:after="60" w:line="240" w:lineRule="auto"/>
-      <w:ind w:left="547"/>
-    </w:pPr>
-    <w:rPr>
-      <w:rFonts w:ascii="Tahoma" w:eastAsia="MS Mincho" w:hAnsi="Tahoma" w:cs="Times New Roman"/>
-      <w:sz w:val="20"/>
-      <w:szCs w:val="20"/>
-      <w:lang w:eastAsia="en-US"/>
-    </w:rPr>
-  </w:style>
-  <w:style w:type="paragraph" w:styleId="Heading1">
-    <w:name w:val="heading 1"/>
-    <w:basedOn w:val="Normal"/>
-    <w:next w:val="Heading2"/>
-    <w:link w:val="Heading1Char"/>
-    <w:autoRedefine/>
-    <w:qFormat/>
-    <w:rsid w:val="00370C60"/>
-    <w:pPr>
-      <w:spacing w:before="480" w:after="240" w:line="360" w:lineRule="auto"/>
-      <w:ind w:left="0"/>
-      <w:outlineLvl w:val="0"/>
-    </w:pPr>
-    <w:rPr>
-      <w:rFonts w:ascii="Verdana" w:hAnsi="Verdana"/>
-      <w:b/>
-      <w:color w:val="003400"/>
-      <w:kern w:val="28"/>
-    </w:rPr>
-  </w:style>
-  <w:style w:type="paragraph" w:styleId="Heading2">
-    <w:name w:val="heading 2"/>
-    <w:aliases w:val="l2"/>
-    <w:basedOn w:val="Normal"/>
-    <w:next w:val="NormalIndent"/>
-    <w:link w:val="Heading2Char"/>
-    <w:qFormat/>
-    <w:rsid w:val="00370C60"/>
-    <w:pPr>
-      <w:numPr>
-        <w:ilvl w:val="1"/>
-        <w:numId w:val="1"/>
-      </w:numPr>
-      <w:tabs>
-        <w:tab w:val="num" w:pos="540"/>
-      </w:tabs>
-      <w:spacing w:before="240" w:after="120"/>
-      <w:ind w:left="540" w:hanging="540"/>
-      <w:jc w:val="both"/>
-      <w:outlineLvl w:val="1"/>
-    </w:pPr>
-    <w:rPr>
-      <w:b/>
-    </w:rPr>
-  </w:style>
-  <w:style w:type="paragraph" w:styleId="Heading4">
-    <w:name w:val="heading 4"/>
-    <w:basedOn w:val="Normal"/>
-    <w:next w:val="Normal"/>
-    <w:link w:val="Heading4Char"/>
-    <w:qFormat/>
-    <w:rsid w:val="00370C60"/>
-    <w:pPr>
-      <w:keepNext/>
-      <w:numPr>
-        <w:ilvl w:val="3"/>
-        <w:numId w:val="1"/>
-      </w:numPr>
-      <w:tabs>
-        <w:tab w:val="left" w:pos="1440"/>
-      </w:tabs>
-      <w:spacing w:before="0"/>
-      <w:jc w:val="center"/>
-      <w:outlineLvl w:val="3"/>
-    </w:pPr>
-    <w:rPr>
-      <w:b/>
-    </w:rPr>
-  </w:style>
-  <w:style w:type="paragraph" w:styleId="Heading5">
-    <w:name w:val="heading 5"/>
-    <w:basedOn w:val="Normal"/>
-    <w:next w:val="Normal"/>
-    <w:link w:val="Heading5Char"/>
-    <w:qFormat/>
-    <w:rsid w:val="00370C60"/>
-    <w:pPr>
-      <w:keepNext/>
-      <w:numPr>
-        <w:ilvl w:val="4"/>
-        <w:numId w:val="1"/>
-      </w:numPr>
-      <w:spacing w:before="0"/>
-      <w:outlineLvl w:val="4"/>
-    </w:pPr>
-    <w:rPr>
-      <w:rFonts w:ascii="Verdana" w:hAnsi="Verdana"/>
-      <w:b/>
-      <w:outline/>
-      <w:shadow/>
-      <w:spacing w:val="20"/>
-      <w:sz w:val="40"/>
-    </w:rPr>
-  </w:style>
-  <w:style w:type="paragraph" w:styleId="Heading6">
-    <w:name w:val="heading 6"/>
-    <w:basedOn w:val="Normal"/>
-    <w:next w:val="Normal"/>
-    <w:link w:val="Heading6Char"/>
-    <w:uiPriority w:val="9"/>
-    <w:semiHidden/>
-    <w:unhideWhenUsed/>
-    <w:qFormat/>
-    <w:rsid w:val="00370C60"/>
-    <w:pPr>
-      <w:keepNext/>
-      <w:keepLines/>
-      <w:spacing w:before="40" w:after="0"/>
-      <w:outlineLvl w:val="5"/>
-    </w:pPr>
-    <w:rPr>
-      <w:rFonts w:asciiTheme="majorHAnsi" w:eastAsiaTheme="majorEastAsia" w:hAnsiTheme="majorHAnsi" w:cstheme="majorBidi"/>
-      <w:color w:val="1F4D78" w:themeColor="accent1" w:themeShade="7F"/>
-    </w:rPr>
-  </w:style>
-  <w:style w:type="paragraph" w:styleId="Heading7">
-    <w:name w:val="heading 7"/>
-    <w:basedOn w:val="Normal"/>
-    <w:next w:val="Normal"/>
-    <w:link w:val="Heading7Char"/>
-    <w:qFormat/>
-    <w:rsid w:val="00370C60"/>
-    <w:pPr>
-      <w:keepNext/>
-      <w:numPr>
-        <w:ilvl w:val="6"/>
-        <w:numId w:val="1"/>
-      </w:numPr>
-      <w:outlineLvl w:val="6"/>
-    </w:pPr>
-    <w:rPr>
-      <w:b/>
-    </w:rPr>
-  </w:style>
-  <w:style w:type="paragraph" w:styleId="Heading8">
-    <w:name w:val="heading 8"/>
-    <w:basedOn w:val="Normal"/>
-    <w:next w:val="Normal"/>
-    <w:link w:val="Heading8Char"/>
-    <w:qFormat/>
-    <w:rsid w:val="00370C60"/>
-    <w:pPr>
-      <w:numPr>
-        <w:ilvl w:val="7"/>
-        <w:numId w:val="1"/>
-      </w:numPr>
-      <w:spacing w:before="240"/>
-      <w:outlineLvl w:val="7"/>
-    </w:pPr>
-    <w:rPr>
-      <w:i/>
-    </w:rPr>
-  </w:style>
-  <w:style w:type="paragraph" w:styleId="Heading9">
-    <w:name w:val="heading 9"/>
-    <w:basedOn w:val="Normal"/>
-    <w:next w:val="Normal"/>
-    <w:link w:val="Heading9Char"/>
-    <w:qFormat/>
-    <w:rsid w:val="00370C60"/>
-    <w:pPr>
-      <w:numPr>
-        <w:ilvl w:val="8"/>
-        <w:numId w:val="1"/>
-      </w:numPr>
-      <w:spacing w:before="240"/>
-      <w:outlineLvl w:val="8"/>
-    </w:pPr>
-    <w:rPr>
-      <w:b/>
-      <w:i/>
-      <w:sz w:val="18"/>
-    </w:rPr>
-  </w:style>
-  <w:style w:type="character" w:default="1" w:styleId="DefaultParagraphFont">
-    <w:name w:val="Default Paragraph Font"/>
-    <w:uiPriority w:val="1"/>
-    <w:semiHidden/>
-    <w:unhideWhenUsed/>
-  </w:style>
-  <w:style w:type="table" w:default="1" w:styleId="TableNormal">
-    <w:name w:val="Normal Table"/>
-    <w:uiPriority w:val="99"/>
-    <w:semiHidden/>
-    <w:unhideWhenUsed/>
-    <w:tblPr>
-      <w:tblInd w:w="0" w:type="dxa"/>
       <w:tblCellMar>
         <w:top w:w="0" w:type="dxa"/>
         <w:left w:w="108" w:type="dxa"/>
         <w:bottom w:w="0" w:type="dxa"/>
         <w:right w:w="108" w:type="dxa"/>
       </w:tblCellMar>
-    </w:tblPr>
-  </w:style>
-  <w:style w:type="numbering" w:default="1" w:styleId="NoList">
-    <w:name w:val="No List"/>
-    <w:uiPriority w:val="99"/>
-    <w:semiHidden/>
-    <w:unhideWhenUsed/>
-  </w:style>
-  <w:style w:type="character" w:customStyle="1" w:styleId="Heading1Char">
-    <w:name w:val="Heading 1 Char"/>
-    <w:basedOn w:val="DefaultParagraphFont"/>
-    <w:link w:val="Heading1"/>
-    <w:rsid w:val="00370C60"/>
-    <w:rPr>
-      <w:rFonts w:ascii="Verdana" w:eastAsia="MS Mincho" w:hAnsi="Verdana" w:cs="Times New Roman"/>
-      <w:b/>
-      <w:color w:val="003400"/>
-      <w:kern w:val="28"/>
-      <w:sz w:val="20"/>
-      <w:szCs w:val="20"/>
-      <w:lang w:eastAsia="en-US"/>
-    </w:rPr>
-  </w:style>
-  <w:style w:type="character" w:customStyle="1" w:styleId="Heading2Char">
-    <w:name w:val="Heading 2 Char"/>
-    <w:aliases w:val="l2 Char"/>
-    <w:basedOn w:val="DefaultParagraphFont"/>
-    <w:link w:val="Heading2"/>
-    <w:rsid w:val="00370C60"/>
-    <w:rPr>
-      <w:rFonts w:ascii="Tahoma" w:eastAsia="MS Mincho" w:hAnsi="Tahoma" w:cs="Times New Roman"/>
-      <w:b/>
-      <w:sz w:val="20"/>
-      <w:szCs w:val="20"/>
-      <w:lang w:eastAsia="en-US"/>
-    </w:rPr>
-  </w:style>
-  <w:style w:type="character" w:customStyle="1" w:styleId="Heading4Char">
-    <w:name w:val="Heading 4 Char"/>
-    <w:basedOn w:val="DefaultParagraphFont"/>
-    <w:link w:val="Heading4"/>
-    <w:rsid w:val="00370C60"/>
-    <w:rPr>
-      <w:rFonts w:ascii="Tahoma" w:eastAsia="MS Mincho" w:hAnsi="Tahoma" w:cs="Times New Roman"/>
-      <w:b/>
-      <w:sz w:val="20"/>
-      <w:szCs w:val="20"/>
-      <w:lang w:eastAsia="en-US"/>
-    </w:rPr>
-  </w:style>
-  <w:style w:type="character" w:customStyle="1" w:styleId="Heading5Char">
-    <w:name w:val="Heading 5 Char"/>
-    <w:basedOn w:val="DefaultParagraphFont"/>
-    <w:link w:val="Heading5"/>
-    <w:rsid w:val="00370C60"/>
-    <w:rPr>
-      <w:rFonts w:ascii="Verdana" w:eastAsia="MS Mincho" w:hAnsi="Verdana" w:cs="Times New Roman"/>
-      <w:b/>
-      <w:outline/>
-      <w:shadow/>
-      <w:spacing w:val="20"/>
-      <w:sz w:val="40"/>
-      <w:szCs w:val="20"/>
-      <w:lang w:eastAsia="en-US"/>
-    </w:rPr>
-  </w:style>
-  <w:style w:type="character" w:customStyle="1" w:styleId="Heading7Char">
-    <w:name w:val="Heading 7 Char"/>
-    <w:basedOn w:val="DefaultParagraphFont"/>
-    <w:link w:val="Heading7"/>
-    <w:rsid w:val="00370C60"/>
-    <w:rPr>
-      <w:rFonts w:ascii="Tahoma" w:eastAsia="MS Mincho" w:hAnsi="Tahoma" w:cs="Times New Roman"/>
-      <w:b/>
-      <w:sz w:val="20"/>
-      <w:szCs w:val="20"/>
-      <w:lang w:eastAsia="en-US"/>
-    </w:rPr>
-  </w:style>
-  <w:style w:type="character" w:customStyle="1" w:styleId="Heading8Char">
-    <w:name w:val="Heading 8 Char"/>
-    <w:basedOn w:val="DefaultParagraphFont"/>
-    <w:link w:val="Heading8"/>
-    <w:rsid w:val="00370C60"/>
-    <w:rPr>
-      <w:rFonts w:ascii="Tahoma" w:eastAsia="MS Mincho" w:hAnsi="Tahoma" w:cs="Times New Roman"/>
-      <w:i/>
-      <w:sz w:val="20"/>
-      <w:szCs w:val="20"/>
-      <w:lang w:eastAsia="en-US"/>
-    </w:rPr>
-  </w:style>
-  <w:style w:type="character" w:customStyle="1" w:styleId="Heading9Char">
-    <w:name w:val="Heading 9 Char"/>
-    <w:basedOn w:val="DefaultParagraphFont"/>
-    <w:link w:val="Heading9"/>
-    <w:rsid w:val="00370C60"/>
-    <w:rPr>
-      <w:rFonts w:ascii="Tahoma" w:eastAsia="MS Mincho" w:hAnsi="Tahoma" w:cs="Times New Roman"/>
-      <w:b/>
-      <w:i/>
-      <w:sz w:val="18"/>
-      <w:szCs w:val="20"/>
-      <w:lang w:eastAsia="en-US"/>
-    </w:rPr>
-  </w:style>
-  <w:style w:type="paragraph" w:styleId="FootnoteText">
-    <w:name w:val="footnote text"/>
-    <w:basedOn w:val="Normal"/>
-    <w:link w:val="FootnoteTextChar"/>
-    <w:autoRedefine/>
-    <w:semiHidden/>
-    <w:rsid w:val="00370C60"/>
-    <w:pPr>
-      <w:spacing w:before="80" w:after="0"/>
-      <w:ind w:left="86" w:hanging="86"/>
-    </w:pPr>
-    <w:rPr>
-      <w:sz w:val="16"/>
-    </w:rPr>
-  </w:style>
-  <w:style w:type="character" w:customStyle="1" w:styleId="FootnoteTextChar">
-    <w:name w:val="Footnote Text Char"/>
-    <w:basedOn w:val="DefaultParagraphFont"/>
-    <w:link w:val="FootnoteText"/>
-    <w:semiHidden/>
-    <w:rsid w:val="00370C60"/>
-    <w:rPr>
-      <w:rFonts w:ascii="Tahoma" w:eastAsia="MS Mincho" w:hAnsi="Tahoma" w:cs="Times New Roman"/>
-      <w:sz w:val="16"/>
-      <w:szCs w:val="20"/>
-      <w:lang w:eastAsia="en-US"/>
-    </w:rPr>
-  </w:style>
-  <w:style w:type="character" w:styleId="FootnoteReference">
-    <w:name w:val="footnote reference"/>
-    <w:basedOn w:val="DefaultParagraphFont"/>
-    <w:semiHidden/>
-    <w:rsid w:val="00370C60"/>
-    <w:rPr>
-      <w:vertAlign w:val="superscript"/>
-    </w:rPr>
-  </w:style>
-  <w:style w:type="paragraph" w:styleId="Footer">
-    <w:name w:val="footer"/>
-    <w:basedOn w:val="Normal"/>
-    <w:link w:val="FooterChar"/>
-    <w:autoRedefine/>
-    <w:uiPriority w:val="99"/>
-    <w:rsid w:val="00370C60"/>
-    <w:pPr>
-      <w:pBdr>
-        <w:top w:val="single" w:sz="4" w:space="1" w:color="auto"/>
-      </w:pBdr>
-      <w:tabs>
-        <w:tab w:val="right" w:pos="9360"/>
-      </w:tabs>
-      <w:ind w:left="0"/>
-    </w:pPr>
-    <w:rPr>
-      <w:rFonts w:cs="Tahoma"/>
-    </w:rPr>
-  </w:style>
-  <w:style w:type="character" w:customStyle="1" w:styleId="FooterChar">
-    <w:name w:val="Footer Char"/>
-    <w:basedOn w:val="DefaultParagraphFont"/>
-    <w:link w:val="Footer"/>
-    <w:uiPriority w:val="99"/>
-    <w:rsid w:val="00370C60"/>
-    <w:rPr>
-      <w:rFonts w:ascii="Tahoma" w:eastAsia="MS Mincho" w:hAnsi="Tahoma" w:cs="Tahoma"/>
-      <w:sz w:val="20"/>
-      <w:szCs w:val="20"/>
-      <w:lang w:eastAsia="en-US"/>
-    </w:rPr>
-  </w:style>
-  <w:style w:type="character" w:styleId="PageNumber">
-    <w:name w:val="page number"/>
-    <w:basedOn w:val="DefaultParagraphFont"/>
-    <w:rsid w:val="00370C60"/>
-  </w:style>
-  <w:style w:type="paragraph" w:customStyle="1" w:styleId="Content">
-    <w:name w:val="Content"/>
-    <w:basedOn w:val="Normal"/>
-    <w:rsid w:val="00370C60"/>
-    <w:pPr>
-      <w:spacing w:before="0"/>
-      <w:jc w:val="both"/>
-    </w:pPr>
-  </w:style>
-  <w:style w:type="paragraph" w:customStyle="1" w:styleId="Bang">
-    <w:name w:val="Bang"/>
-    <w:basedOn w:val="Header"/>
-    <w:autoRedefine/>
-    <w:rsid w:val="00885628"/>
-    <w:pPr>
-      <w:tabs>
-        <w:tab w:val="clear" w:pos="4680"/>
-        <w:tab w:val="clear" w:pos="9360"/>
-      </w:tabs>
-      <w:spacing w:before="80" w:after="80"/>
-      <w:ind w:left="0" w:right="-378"/>
-    </w:pPr>
-    <w:rPr>
-      <w:rFonts w:ascii="Times New Roman" w:hAnsi="Times New Roman"/>
-      <w:bCs/>
-      <w:sz w:val="22"/>
-      <w:szCs w:val="22"/>
-    </w:rPr>
-  </w:style>
-  <w:style w:type="paragraph" w:customStyle="1" w:styleId="HeaderTitle">
-    <w:name w:val="Header Title"/>
-    <w:basedOn w:val="Heading6"/>
-    <w:autoRedefine/>
-    <w:rsid w:val="00370C60"/>
-    <w:pPr>
-      <w:keepLines w:val="0"/>
-      <w:spacing w:before="120" w:line="360" w:lineRule="auto"/>
-      <w:ind w:left="0"/>
-      <w:jc w:val="right"/>
-    </w:pPr>
-    <w:rPr>
-      <w:rFonts w:ascii="Arial Black" w:eastAsia="MS Mincho" w:hAnsi="Arial Black" w:cs="Times New Roman"/>
-      <w:b/>
-      <w:bCs/>
-      <w:caps/>
-      <w:color w:val="000000"/>
-      <w:spacing w:val="60"/>
-      <w:sz w:val="24"/>
-    </w:rPr>
-  </w:style>
-  <w:style w:type="paragraph" w:customStyle="1" w:styleId="HeadingLv1">
-    <w:name w:val="Heading Lv1"/>
-    <w:autoRedefine/>
-    <w:rsid w:val="005767CA"/>
-    <w:pPr>
-      <w:spacing w:before="80" w:after="80" w:line="240" w:lineRule="auto"/>
-    </w:pPr>
-    <w:rPr>
-      <w:rFonts w:ascii="Times New Roman" w:eastAsia="MS Mincho" w:hAnsi="Times New Roman" w:cs="Times New Roman"/>
-      <w:lang w:eastAsia="en-US"/>
-    </w:rPr>
-  </w:style>
-  <w:style w:type="paragraph" w:customStyle="1" w:styleId="headingbang">
-    <w:name w:val="heading bang"/>
-    <w:basedOn w:val="HeadingLv1"/>
-    <w:rsid w:val="00370C60"/>
-    <w:pPr>
-      <w:jc w:val="center"/>
-    </w:pPr>
-  </w:style>
-  <w:style w:type="paragraph" w:styleId="ListParagraph">
-    <w:name w:val="List Paragraph"/>
-    <w:basedOn w:val="Normal"/>
-    <w:uiPriority w:val="34"/>
-    <w:qFormat/>
-    <w:rsid w:val="00370C60"/>
-    <w:pPr>
-      <w:spacing w:before="0" w:after="0"/>
-      <w:ind w:left="720"/>
-    </w:pPr>
-    <w:rPr>
-      <w:rFonts w:ascii="Calibri" w:hAnsi="Calibri"/>
-      <w:sz w:val="22"/>
-      <w:szCs w:val="22"/>
-      <w:lang w:eastAsia="ja-JP"/>
-    </w:rPr>
-  </w:style>
-  <w:style w:type="paragraph" w:styleId="NormalIndent">
-    <w:name w:val="Normal Indent"/>
-    <w:basedOn w:val="Normal"/>
-    <w:uiPriority w:val="99"/>
-    <w:semiHidden/>
-    <w:unhideWhenUsed/>
-    <w:rsid w:val="00370C60"/>
-    <w:pPr>
-      <w:ind w:left="720"/>
-    </w:pPr>
-  </w:style>
-  <w:style w:type="paragraph" w:styleId="Header">
-    <w:name w:val="header"/>
-    <w:basedOn w:val="Normal"/>
-    <w:link w:val="HeaderChar"/>
-    <w:uiPriority w:val="99"/>
-    <w:unhideWhenUsed/>
-    <w:rsid w:val="00370C60"/>
-    <w:pPr>
-      <w:tabs>
-        <w:tab w:val="center" w:pos="4680"/>
-        <w:tab w:val="right" w:pos="9360"/>
-      </w:tabs>
-      <w:spacing w:before="0" w:after="0"/>
-    </w:pPr>
-  </w:style>
-  <w:style w:type="character" w:customStyle="1" w:styleId="HeaderChar">
-    <w:name w:val="Header Char"/>
-    <w:basedOn w:val="DefaultParagraphFont"/>
-    <w:link w:val="Header"/>
-    <w:uiPriority w:val="99"/>
-    <w:rsid w:val="00370C60"/>
-    <w:rPr>
-      <w:rFonts w:ascii="Tahoma" w:eastAsia="MS Mincho" w:hAnsi="Tahoma" w:cs="Times New Roman"/>
-      <w:sz w:val="20"/>
-      <w:szCs w:val="20"/>
-      <w:lang w:eastAsia="en-US"/>
-    </w:rPr>
-  </w:style>
-  <w:style w:type="character" w:customStyle="1" w:styleId="Heading6Char">
-    <w:name w:val="Heading 6 Char"/>
-    <w:basedOn w:val="DefaultParagraphFont"/>
-    <w:link w:val="Heading6"/>
-    <w:uiPriority w:val="9"/>
-    <w:semiHidden/>
-    <w:rsid w:val="00370C60"/>
-    <w:rPr>
-      <w:rFonts w:asciiTheme="majorHAnsi" w:eastAsiaTheme="majorEastAsia" w:hAnsiTheme="majorHAnsi" w:cstheme="majorBidi"/>
-      <w:color w:val="1F4D78" w:themeColor="accent1" w:themeShade="7F"/>
-      <w:sz w:val="20"/>
-      <w:szCs w:val="20"/>
-      <w:lang w:eastAsia="en-US"/>
-    </w:rPr>
-  </w:style>
-  <w:style w:type="table" w:customStyle="1" w:styleId="PlainTable11">
-    <w:name w:val="Plain Table 11"/>
-    <w:basedOn w:val="TableNormal"/>
-    <w:uiPriority w:val="41"/>
-    <w:rsid w:val="00370C60"/>
-    <w:pPr>
-      <w:spacing w:after="0" w:line="240" w:lineRule="auto"/>
-    </w:pPr>
-    <w:tblPr>
-      <w:tblStyleRowBandSize w:val="1"/>
-      <w:tblStyleColBandSize w:val="1"/>
-      <w:tblBorders>
-        <w:top w:val="single" w:sz="4" w:space="0" w:color="BFBFBF" w:themeColor="background1" w:themeShade="BF"/>
-        <w:left w:val="single" w:sz="4" w:space="0" w:color="BFBFBF" w:themeColor="background1" w:themeShade="BF"/>
-        <w:bottom w:val="single" w:sz="4" w:space="0" w:color="BFBFBF" w:themeColor="background1" w:themeShade="BF"/>
-        <w:right w:val="single" w:sz="4" w:space="0" w:color="BFBFBF" w:themeColor="background1" w:themeShade="BF"/>
-        <w:insideH w:val="single" w:sz="4" w:space="0" w:color="BFBFBF" w:themeColor="background1" w:themeShade="BF"/>
-        <w:insideV w:val="single" w:sz="4" w:space="0" w:color="BFBFBF" w:themeColor="background1" w:themeShade="BF"/>
-      </w:tblBorders>
-    </w:tblPr>
-    <w:tblStylePr w:type="firstRow">
-      <w:rPr>
-        <w:b/>
-        <w:bCs/>
-      </w:rPr>
-    </w:tblStylePr>
-    <w:tblStylePr w:type="lastRow">
-      <w:rPr>
-        <w:b/>
-        <w:bCs/>
-      </w:rPr>
-      <w:tblPr/>
-      <w:tcPr>
-        <w:tcBorders>
-          <w:top w:val="double" w:sz="4" w:space="0" w:color="BFBFBF" w:themeColor="background1" w:themeShade="BF"/>
-        </w:tcBorders>
-      </w:tcPr>
-    </w:tblStylePr>
-    <w:tblStylePr w:type="firstCol">
-      <w:rPr>
-        <w:b/>
-        <w:bCs/>
-      </w:rPr>
-    </w:tblStylePr>
-    <w:tblStylePr w:type="lastCol">
-      <w:rPr>
-        <w:b/>
-        <w:bCs/>
-      </w:rPr>
-    </w:tblStylePr>
-    <w:tblStylePr w:type="band1Vert">
-      <w:tblPr/>
-      <w:tcPr>
-        <w:shd w:val="clear" w:color="auto" w:fill="F2F2F2" w:themeFill="background1" w:themeFillShade="F2"/>
-      </w:tcPr>
-    </w:tblStylePr>
-    <w:tblStylePr w:type="band1Horz">
-      <w:tblPr/>
-      <w:tcPr>
-        <w:shd w:val="clear" w:color="auto" w:fill="F2F2F2" w:themeFill="background1" w:themeFillShade="F2"/>
-      </w:tcPr>
-    </w:tblStylePr>
-  </w:style>
-  <w:style w:type="table" w:customStyle="1" w:styleId="PlainTable21">
-    <w:name w:val="Plain Table 21"/>
-    <w:basedOn w:val="TableNormal"/>
-    <w:uiPriority w:val="42"/>
-    <w:rsid w:val="0020299E"/>
-    <w:pPr>
-      <w:spacing w:after="0" w:line="240" w:lineRule="auto"/>
-    </w:pPr>
-    <w:tblPr>
-      <w:tblStyleRowBandSize w:val="1"/>
-      <w:tblStyleColBandSize w:val="1"/>
-      <w:tblBorders>
-        <w:top w:val="single" w:sz="4" w:space="0" w:color="7F7F7F" w:themeColor="text1" w:themeTint="80"/>
-        <w:bottom w:val="single" w:sz="4" w:space="0" w:color="7F7F7F" w:themeColor="text1" w:themeTint="80"/>
-      </w:tblBorders>
-    </w:tblPr>
-    <w:tblStylePr w:type="firstRow">
-      <w:rPr>
-        <w:b/>
-        <w:bCs/>
-      </w:rPr>
-      <w:tblPr/>
-      <w:tcPr>
-        <w:tcBorders>
-          <w:bottom w:val="single" w:sz="4" w:space="0" w:color="7F7F7F" w:themeColor="text1" w:themeTint="80"/>
-        </w:tcBorders>
-      </w:tcPr>
-    </w:tblStylePr>
-    <w:tblStylePr w:type="lastRow">
-      <w:rPr>
-        <w:b/>
-        <w:bCs/>
-      </w:rPr>
-      <w:tblPr/>
-      <w:tcPr>
-        <w:tcBorders>
-          <w:top w:val="single" w:sz="4" w:space="0" w:color="7F7F7F" w:themeColor="text1" w:themeTint="80"/>
-        </w:tcBorders>
-      </w:tcPr>
-    </w:tblStylePr>
-    <w:tblStylePr w:type="firstCol">
-      <w:rPr>
-        <w:b/>
-        <w:bCs/>
-      </w:rPr>
-    </w:tblStylePr>
-    <w:tblStylePr w:type="lastCol">
-      <w:rPr>
-        <w:b/>
-        <w:bCs/>
-      </w:rPr>
-    </w:tblStylePr>
-    <w:tblStylePr w:type="band1Vert">
-      <w:tblPr/>
-      <w:tcPr>
-        <w:tcBorders>
-          <w:left w:val="single" w:sz="4" w:space="0" w:color="7F7F7F" w:themeColor="text1" w:themeTint="80"/>
-          <w:right w:val="single" w:sz="4" w:space="0" w:color="7F7F7F" w:themeColor="text1" w:themeTint="80"/>
-        </w:tcBorders>
-      </w:tcPr>
-    </w:tblStylePr>
-    <w:tblStylePr w:type="band2Vert">
-      <w:tblPr/>
-      <w:tcPr>
-        <w:tcBorders>
-          <w:left w:val="single" w:sz="4" w:space="0" w:color="7F7F7F" w:themeColor="text1" w:themeTint="80"/>
-          <w:right w:val="single" w:sz="4" w:space="0" w:color="7F7F7F" w:themeColor="text1" w:themeTint="80"/>
-        </w:tcBorders>
-      </w:tcPr>
-    </w:tblStylePr>
-    <w:tblStylePr w:type="band1Horz">
-      <w:tblPr/>
-      <w:tcPr>
-        <w:tcBorders>
-          <w:top w:val="single" w:sz="4" w:space="0" w:color="7F7F7F" w:themeColor="text1" w:themeTint="80"/>
-          <w:bottom w:val="single" w:sz="4" w:space="0" w:color="7F7F7F" w:themeColor="text1" w:themeTint="80"/>
-        </w:tcBorders>
-      </w:tcPr>
-    </w:tblStylePr>
-  </w:style>
-  <w:style w:type="table" w:customStyle="1" w:styleId="TableGridLight1">
-    <w:name w:val="Table Grid Light1"/>
-    <w:basedOn w:val="TableNormal"/>
-    <w:uiPriority w:val="40"/>
-    <w:rsid w:val="0020299E"/>
-    <w:pPr>
-      <w:spacing w:after="0" w:line="240" w:lineRule="auto"/>
-    </w:pPr>
-    <w:tblPr>
-      <w:tblBorders>
-        <w:top w:val="single" w:sz="4" w:space="0" w:color="BFBFBF" w:themeColor="background1" w:themeShade="BF"/>
-        <w:left w:val="single" w:sz="4" w:space="0" w:color="BFBFBF" w:themeColor="background1" w:themeShade="BF"/>
-        <w:bottom w:val="single" w:sz="4" w:space="0" w:color="BFBFBF" w:themeColor="background1" w:themeShade="BF"/>
-        <w:right w:val="single" w:sz="4" w:space="0" w:color="BFBFBF" w:themeColor="background1" w:themeShade="BF"/>
-        <w:insideH w:val="single" w:sz="4" w:space="0" w:color="BFBFBF" w:themeColor="background1" w:themeShade="BF"/>
-        <w:insideV w:val="single" w:sz="4" w:space="0" w:color="BFBFBF" w:themeColor="background1" w:themeShade="BF"/>
-      </w:tblBorders>
-    </w:tblPr>
-  </w:style>
-  <w:style w:type="table" w:styleId="TableGrid">
-    <w:name w:val="Table Grid"/>
-    <w:basedOn w:val="TableNormal"/>
-    <w:uiPriority w:val="39"/>
-    <w:rsid w:val="0020299E"/>
-    <w:pPr>
-      <w:spacing w:after="0" w:line="240" w:lineRule="auto"/>
-    </w:pPr>
-    <w:tblPr>
-      <w:tblBorders>
-        <w:top w:val="single" w:sz="4" w:space="0" w:color="auto"/>
-        <w:left w:val="single" w:sz="4" w:space="0" w:color="auto"/>
-        <w:bottom w:val="single" w:sz="4" w:space="0" w:color="auto"/>
-        <w:right w:val="single" w:sz="4" w:space="0" w:color="auto"/>
-        <w:insideH w:val="single" w:sz="4" w:space="0" w:color="auto"/>
-        <w:insideV w:val="single" w:sz="4" w:space="0" w:color="auto"/>
-      </w:tblBorders>
     </w:tblPr>
   </w:style>
   <w:style w:type="paragraph" w:customStyle="1" w:styleId="bang0">
@@ -27411,7 +26778,7 @@
   <a:extraClrSchemeLst/>
   <a:extLst>
     <a:ext uri="{05A4C25C-085E-4340-85A3-A5531E510DB2}">
-      <thm15:themeFamily xmlns:thm15="http://schemas.microsoft.com/office/thememl/2012/main" xmlns="" name="Office Theme" id="{62F939B6-93AF-4DB8-9C6B-D6C7DFDC589F}" vid="{4A3C46E8-61CC-4603-A589-7422A47A8E4A}"/>
+      <thm15:themeFamily xmlns:thm15="http://schemas.microsoft.com/office/thememl/2012/main" name="Office Theme" id="{62F939B6-93AF-4DB8-9C6B-D6C7DFDC589F}" vid="{4A3C46E8-61CC-4603-A589-7422A47A8E4A}"/>
     </a:ext>
   </a:extLst>
 </a:theme>

</xml_diff>